<commit_message>
Word document can now be downloaded, have a little tweaking of the preview and doc to fix. Fixed the error pages
</commit_message>
<xml_diff>
--- a/backend/reports/test/test_rep1.docx
+++ b/backend/reports/test/test_rep1.docx
@@ -44,7 +44,7 @@
                           <pic:cNvPicPr/>
                         </pic:nvPicPr>
                         <pic:blipFill>
-                          <a:blip r:embed="rId10"/>
+                          <a:blip r:embed="rId11"/>
                           <a:stretch>
                             <a:fillRect/>
                           </a:stretch>
@@ -115,7 +115,7 @@
         <w:t xml:space="preserve">Date of Report: </w:t>
       </w:r>
       <w:r>
-        <w:t>13 Apr, 2025</w:t>
+        <w:t>30 Mar, 2025</w:t>
       </w:r>
       <w:r>
         <w:rPr>
@@ -129,7 +129,7 @@
         <w:t xml:space="preserve">Date of Last Report: </w:t>
       </w:r>
       <w:r>
-        <w:t>14 Apr, 2024</w:t>
+        <w:t>21 Apr, 2024</w:t>
       </w:r>
     </w:p>
     <w:p>
@@ -171,7 +171,7 @@
         <w:t xml:space="preserve">Report No.: </w:t>
       </w:r>
       <w:r>
-        <w:t>1</w:t>
+        <w:t>4</w:t>
       </w:r>
       <w:r>
         <w:rPr>
@@ -213,7 +213,7 @@
         <w:t xml:space="preserve">Period of Report </w:t>
       </w:r>
       <w:r>
-        <w:t>52</w:t>
+        <w:t>0</w:t>
       </w:r>
     </w:p>
     <w:p>
@@ -227,7 +227,7 @@
         <w:t xml:space="preserve">Date, Names and Praesidium of Last Curia Visitors: </w:t>
       </w:r>
       <w:r>
-        <w:t xml:space="preserve">Sis. Victoria Pam from Ark of the Covenant, Mazaram on </w:t>
+        <w:t>Sis. Victoria Pam from Ark of the Covenant, Mazaram on 23 Mar, 2025</w:t>
       </w:r>
     </w:p>
     <w:p/>
@@ -858,7 +858,7 @@
               <w:rPr>
                 <w:b w:val="0"/>
               </w:rPr>
-              <w:t>13</w:t>
+              <w:t>12</w:t>
             </w:r>
           </w:p>
         </w:tc>
@@ -875,24 +875,24 @@
               <w:rPr>
                 <w:b w:val="0"/>
               </w:rPr>
+              <w:t>0 out of 12</w:t>
+            </w:r>
+          </w:p>
+        </w:tc>
+        <w:tc>
+          <w:tcPr>
+            <w:tcW w:type="dxa" w:w="1728"/>
+            <w:vAlign w:val="center"/>
+          </w:tcPr>
+          <w:p>
+            <w:pPr>
+              <w:jc w:val="center"/>
+            </w:pPr>
+            <w:r>
+              <w:rPr>
+                <w:b w:val="0"/>
+              </w:rPr>
               <w:t>0 out of 13</w:t>
-            </w:r>
-          </w:p>
-        </w:tc>
-        <w:tc>
-          <w:tcPr>
-            <w:tcW w:type="dxa" w:w="1728"/>
-            <w:vAlign w:val="center"/>
-          </w:tcPr>
-          <w:p>
-            <w:pPr>
-              <w:jc w:val="center"/>
-            </w:pPr>
-            <w:r>
-              <w:rPr>
-                <w:b w:val="0"/>
-              </w:rPr>
-              <w:t>-</w:t>
             </w:r>
           </w:p>
         </w:tc>
@@ -948,7 +948,7 @@
               <w:rPr>
                 <w:b w:val="0"/>
               </w:rPr>
-              <w:t>13</w:t>
+              <w:t>12</w:t>
             </w:r>
           </w:p>
         </w:tc>
@@ -965,24 +965,24 @@
               <w:rPr>
                 <w:b w:val="0"/>
               </w:rPr>
+              <w:t>0 out of 12</w:t>
+            </w:r>
+          </w:p>
+        </w:tc>
+        <w:tc>
+          <w:tcPr>
+            <w:tcW w:type="dxa" w:w="1728"/>
+            <w:vAlign w:val="center"/>
+          </w:tcPr>
+          <w:p>
+            <w:pPr>
+              <w:jc w:val="center"/>
+            </w:pPr>
+            <w:r>
+              <w:rPr>
+                <w:b w:val="0"/>
+              </w:rPr>
               <w:t>0 out of 13</w:t>
-            </w:r>
-          </w:p>
-        </w:tc>
-        <w:tc>
-          <w:tcPr>
-            <w:tcW w:type="dxa" w:w="1728"/>
-            <w:vAlign w:val="center"/>
-          </w:tcPr>
-          <w:p>
-            <w:pPr>
-              <w:jc w:val="center"/>
-            </w:pPr>
-            <w:r>
-              <w:rPr>
-                <w:b w:val="0"/>
-              </w:rPr>
-              <w:t>-</w:t>
             </w:r>
           </w:p>
         </w:tc>
@@ -1038,7 +1038,7 @@
               <w:rPr>
                 <w:b w:val="0"/>
               </w:rPr>
-              <w:t>13</w:t>
+              <w:t>12</w:t>
             </w:r>
           </w:p>
         </w:tc>
@@ -1055,24 +1055,24 @@
               <w:rPr>
                 <w:b w:val="0"/>
               </w:rPr>
+              <w:t>0 out of 12</w:t>
+            </w:r>
+          </w:p>
+        </w:tc>
+        <w:tc>
+          <w:tcPr>
+            <w:tcW w:type="dxa" w:w="1728"/>
+            <w:vAlign w:val="center"/>
+          </w:tcPr>
+          <w:p>
+            <w:pPr>
+              <w:jc w:val="center"/>
+            </w:pPr>
+            <w:r>
+              <w:rPr>
+                <w:b w:val="0"/>
+              </w:rPr>
               <w:t>0 out of 13</w:t>
-            </w:r>
-          </w:p>
-        </w:tc>
-        <w:tc>
-          <w:tcPr>
-            <w:tcW w:type="dxa" w:w="1728"/>
-            <w:vAlign w:val="center"/>
-          </w:tcPr>
-          <w:p>
-            <w:pPr>
-              <w:jc w:val="center"/>
-            </w:pPr>
-            <w:r>
-              <w:rPr>
-                <w:b w:val="0"/>
-              </w:rPr>
-              <w:t>0 out of 5</w:t>
             </w:r>
           </w:p>
         </w:tc>
@@ -1128,7 +1128,7 @@
               <w:rPr>
                 <w:b w:val="0"/>
               </w:rPr>
-              <w:t>13</w:t>
+              <w:t>12</w:t>
             </w:r>
           </w:p>
         </w:tc>
@@ -1145,24 +1145,24 @@
               <w:rPr>
                 <w:b w:val="0"/>
               </w:rPr>
+              <w:t>0 out of 12</w:t>
+            </w:r>
+          </w:p>
+        </w:tc>
+        <w:tc>
+          <w:tcPr>
+            <w:tcW w:type="dxa" w:w="1728"/>
+            <w:vAlign w:val="center"/>
+          </w:tcPr>
+          <w:p>
+            <w:pPr>
+              <w:jc w:val="center"/>
+            </w:pPr>
+            <w:r>
+              <w:rPr>
+                <w:b w:val="0"/>
+              </w:rPr>
               <w:t>0 out of 13</w:t>
-            </w:r>
-          </w:p>
-        </w:tc>
-        <w:tc>
-          <w:tcPr>
-            <w:tcW w:type="dxa" w:w="1728"/>
-            <w:vAlign w:val="center"/>
-          </w:tcPr>
-          <w:p>
-            <w:pPr>
-              <w:jc w:val="center"/>
-            </w:pPr>
-            <w:r>
-              <w:rPr>
-                <w:b w:val="0"/>
-              </w:rPr>
-              <w:t>-</w:t>
             </w:r>
           </w:p>
         </w:tc>
@@ -1317,7 +1317,7 @@
               <w:rPr>
                 <w:b w:val="0"/>
               </w:rPr>
-              <w:t>45</w:t>
+              <w:t>44</w:t>
             </w:r>
           </w:p>
         </w:tc>
@@ -1334,7 +1334,7 @@
               <w:rPr>
                 <w:b w:val="0"/>
               </w:rPr>
-              <w:t>49</w:t>
+              <w:t>48</w:t>
             </w:r>
           </w:p>
         </w:tc>
@@ -1351,7 +1351,7 @@
               <w:rPr>
                 <w:b w:val="0"/>
               </w:rPr>
-              <w:t>45 out of 49</w:t>
+              <w:t>44 out of 48</w:t>
             </w:r>
           </w:p>
         </w:tc>
@@ -1368,7 +1368,7 @@
               <w:rPr>
                 <w:b w:val="0"/>
               </w:rPr>
-              <w:t>-</w:t>
+              <w:t>0 out of 49</w:t>
             </w:r>
           </w:p>
         </w:tc>
@@ -1407,7 +1407,7 @@
               <w:rPr>
                 <w:b w:val="0"/>
               </w:rPr>
-              <w:t>49</w:t>
+              <w:t>48</w:t>
             </w:r>
           </w:p>
         </w:tc>
@@ -1424,7 +1424,7 @@
               <w:rPr>
                 <w:b w:val="0"/>
               </w:rPr>
-              <w:t>49</w:t>
+              <w:t>48</w:t>
             </w:r>
           </w:p>
         </w:tc>
@@ -1441,7 +1441,7 @@
               <w:rPr>
                 <w:b w:val="0"/>
               </w:rPr>
-              <w:t>49 out of 49</w:t>
+              <w:t>48 out of 48</w:t>
             </w:r>
           </w:p>
         </w:tc>
@@ -1458,7 +1458,7 @@
               <w:rPr>
                 <w:b w:val="0"/>
               </w:rPr>
-              <w:t>-</w:t>
+              <w:t>0 out of 49</w:t>
             </w:r>
           </w:p>
         </w:tc>
@@ -1514,7 +1514,7 @@
               <w:rPr>
                 <w:b w:val="0"/>
               </w:rPr>
-              <w:t>49</w:t>
+              <w:t>48</w:t>
             </w:r>
           </w:p>
         </w:tc>
@@ -1531,7 +1531,7 @@
               <w:rPr>
                 <w:b w:val="0"/>
               </w:rPr>
-              <w:t>28 out of 49</w:t>
+              <w:t>28 out of 48</w:t>
             </w:r>
           </w:p>
         </w:tc>
@@ -1548,7 +1548,7 @@
               <w:rPr>
                 <w:b w:val="0"/>
               </w:rPr>
-              <w:t>0 out of 10</w:t>
+              <w:t>0 out of 49</w:t>
             </w:r>
           </w:p>
         </w:tc>
@@ -1587,7 +1587,7 @@
               <w:rPr>
                 <w:b w:val="0"/>
               </w:rPr>
-              <w:t>39</w:t>
+              <w:t>38</w:t>
             </w:r>
           </w:p>
         </w:tc>
@@ -1604,7 +1604,7 @@
               <w:rPr>
                 <w:b w:val="0"/>
               </w:rPr>
-              <w:t>49</w:t>
+              <w:t>48</w:t>
             </w:r>
           </w:p>
         </w:tc>
@@ -1621,7 +1621,7 @@
               <w:rPr>
                 <w:b w:val="0"/>
               </w:rPr>
-              <w:t>39 out of 49</w:t>
+              <w:t>38 out of 48</w:t>
             </w:r>
           </w:p>
         </w:tc>
@@ -1638,7 +1638,7 @@
               <w:rPr>
                 <w:b w:val="0"/>
               </w:rPr>
-              <w:t>-</w:t>
+              <w:t>0 out of 49</w:t>
             </w:r>
           </w:p>
         </w:tc>
@@ -1747,6 +1747,9 @@
         </w:tc>
       </w:tr>
       <w:tr>
+        <w:trPr>
+          <w:trHeight w:val="300"/>
+        </w:trPr>
         <w:tc>
           <w:tcPr>
             <w:tcW w:type="dxa" w:w="3600"/>
@@ -1777,7 +1780,7 @@
               <w:rPr>
                 <w:b w:val="0"/>
               </w:rPr>
-              <w:t>1</w:t>
+              <w:t>0</w:t>
             </w:r>
           </w:p>
         </w:tc>
@@ -1811,12 +1814,15 @@
               <w:rPr>
                 <w:b w:val="0"/>
               </w:rPr>
-              <w:t>1</w:t>
+              <w:t>0</w:t>
             </w:r>
           </w:p>
         </w:tc>
       </w:tr>
       <w:tr>
+        <w:trPr>
+          <w:trHeight w:val="300"/>
+        </w:trPr>
         <w:tc>
           <w:tcPr>
             <w:tcW w:type="dxa" w:w="3600"/>
@@ -1847,7 +1853,7 @@
               <w:rPr>
                 <w:b w:val="0"/>
               </w:rPr>
-              <w:t>7</w:t>
+              <w:t>0</w:t>
             </w:r>
           </w:p>
         </w:tc>
@@ -1887,6 +1893,9 @@
         </w:tc>
       </w:tr>
       <w:tr>
+        <w:trPr>
+          <w:trHeight w:val="300"/>
+        </w:trPr>
         <w:tc>
           <w:tcPr>
             <w:tcW w:type="dxa" w:w="3600"/>
@@ -1917,7 +1926,7 @@
               <w:rPr>
                 <w:b w:val="0"/>
               </w:rPr>
-              <w:t>1</w:t>
+              <w:t>0</w:t>
             </w:r>
           </w:p>
         </w:tc>
@@ -1957,6 +1966,9 @@
         </w:tc>
       </w:tr>
       <w:tr>
+        <w:trPr>
+          <w:trHeight w:val="300"/>
+        </w:trPr>
         <w:tc>
           <w:tcPr>
             <w:tcW w:type="dxa" w:w="3600"/>
@@ -2027,6 +2039,9 @@
         </w:tc>
       </w:tr>
       <w:tr>
+        <w:trPr>
+          <w:trHeight w:val="300"/>
+        </w:trPr>
         <w:tc>
           <w:tcPr>
             <w:tcW w:type="dxa" w:w="3600"/>
@@ -2097,6 +2112,9 @@
         </w:tc>
       </w:tr>
       <w:tr>
+        <w:trPr>
+          <w:trHeight w:val="300"/>
+        </w:trPr>
         <w:tc>
           <w:tcPr>
             <w:tcW w:type="dxa" w:w="3600"/>
@@ -2167,6 +2185,9 @@
         </w:tc>
       </w:tr>
       <w:tr>
+        <w:trPr>
+          <w:trHeight w:val="300"/>
+        </w:trPr>
         <w:tc>
           <w:tcPr>
             <w:tcW w:type="dxa" w:w="3600"/>
@@ -2197,7 +2218,7 @@
               <w:rPr>
                 <w:b w:val="0"/>
               </w:rPr>
-              <w:t>8</w:t>
+              <w:t>0</w:t>
             </w:r>
           </w:p>
         </w:tc>
@@ -2257,7 +2278,7 @@
         <w:t xml:space="preserve">No. of meetings expected to be held: </w:t>
       </w:r>
       <w:r>
-        <w:t>52</w:t>
+        <w:t>49</w:t>
       </w:r>
     </w:p>
     <w:p>
@@ -2268,7 +2289,7 @@
         <w:t xml:space="preserve">No. of meetings held: </w:t>
       </w:r>
       <w:r>
-        <w:t>49</w:t>
+        <w:t>48</w:t>
       </w:r>
     </w:p>
     <w:p>
@@ -2290,7 +2311,7 @@
         <w:t xml:space="preserve">Reason for poor attendance: </w:t>
       </w:r>
       <w:r>
-        <w:t>Most members are students, usually away for school</w:t>
+        <w:t>Most members are students</w:t>
       </w:r>
     </w:p>
     <w:p/>
@@ -2358,7 +2379,7 @@
             <w:r>
               <w:t>Done: 32, Assigned: 46</w:t>
               <w:br/>
-              <w:t>Total: 425 , Average: 14</w:t>
+              <w:t xml:space="preserve">Total: 425 </w:t>
               <w:br/>
               <w:t>No. of active Catholics: 121</w:t>
               <w:br/>
@@ -2393,7 +2414,7 @@
             <w:r>
               <w:t>Done: 16, Assigned: 32</w:t>
               <w:br/>
-              <w:t>Total: 60 , Average: 4</w:t>
+              <w:t xml:space="preserve">Total: 60 </w:t>
               <w:br/>
               <w:t>No. of inactive Catholics: 9</w:t>
               <w:br/>
@@ -2428,6 +2449,8 @@
             <w:r>
               <w:t>Done: 30, Assigned: 38</w:t>
               <w:br/>
+              <w:t>Total: 416 , Average: 14</w:t>
+              <w:br/>
               <w:t>No. of catechumen: 416</w:t>
               <w:br/>
             </w:r>
@@ -2453,6 +2476,8 @@
             <w:r>
               <w:t>Done: 47, Assigned: 47</w:t>
               <w:br/>
+              <w:t>Total: 2946 , Average: 63</w:t>
+              <w:br/>
               <w:t>No. of children: 2946</w:t>
               <w:br/>
             </w:r>
@@ -2479,6 +2504,8 @@
             </w:r>
             <w:r>
               <w:t>Done: 49, Assigned: 49</w:t>
+              <w:br/>
+              <w:t>Total: 843 , Average: 18</w:t>
               <w:br/>
               <w:t>No. of children: 843</w:t>
               <w:br/>
@@ -3100,62 +3127,6 @@
                 <w:b w:val="0"/>
               </w:rPr>
               <w:t>0</w:t>
-            </w:r>
-          </w:p>
-        </w:tc>
-      </w:tr>
-      <w:tr>
-        <w:trPr>
-          <w:trHeight w:val="300"/>
-        </w:trPr>
-        <w:tc>
-          <w:tcPr>
-            <w:tcW w:type="dxa" w:w="2880"/>
-            <w:vAlign w:val="center"/>
-          </w:tcPr>
-          <w:p>
-            <w:pPr>
-              <w:jc w:val="center"/>
-            </w:pPr>
-            <w:r>
-              <w:rPr>
-                <w:b w:val="0"/>
-              </w:rPr>
-              <w:t>Took Legion promise</w:t>
-            </w:r>
-          </w:p>
-        </w:tc>
-        <w:tc>
-          <w:tcPr>
-            <w:tcW w:type="dxa" w:w="2880"/>
-            <w:vAlign w:val="center"/>
-          </w:tcPr>
-          <w:p>
-            <w:pPr>
-              <w:jc w:val="center"/>
-            </w:pPr>
-            <w:r>
-              <w:rPr>
-                <w:b w:val="0"/>
-              </w:rPr>
-              <w:t>4</w:t>
-            </w:r>
-          </w:p>
-        </w:tc>
-        <w:tc>
-          <w:tcPr>
-            <w:tcW w:type="dxa" w:w="2880"/>
-            <w:vAlign w:val="center"/>
-          </w:tcPr>
-          <w:p>
-            <w:pPr>
-              <w:jc w:val="center"/>
-            </w:pPr>
-            <w:r>
-              <w:rPr>
-                <w:b w:val="0"/>
-              </w:rPr>
-              <w:t>3</w:t>
             </w:r>
           </w:p>
         </w:tc>
@@ -3209,7 +3180,7 @@
         </w:trPr>
         <w:tc>
           <w:tcPr>
-            <w:tcW w:type="dxa" w:w="864"/>
+            <w:tcW w:type="dxa" w:w="720"/>
             <w:vAlign w:val="center"/>
           </w:tcPr>
           <w:p>
@@ -3344,7 +3315,6 @@
               <w:rPr>
                 <w:b w:val="0"/>
               </w:rPr>
-              <w:t>30 Mar, 2025</w:t>
             </w:r>
           </w:p>
         </w:tc>
@@ -3434,7 +3404,7 @@
               <w:rPr>
                 <w:b w:val="0"/>
               </w:rPr>
-              <w:t>01 May to 31 May, 2024</w:t>
+              <w:t>1 May to 31 May, 2024</w:t>
             </w:r>
           </w:p>
         </w:tc>
@@ -3451,7 +3421,7 @@
               <w:rPr>
                 <w:b w:val="0"/>
               </w:rPr>
-              <w:t>3</w:t>
+              <w:t>0</w:t>
             </w:r>
           </w:p>
         </w:tc>
@@ -3882,7 +3852,7 @@
               <w:rPr>
                 <w:b w:val="0"/>
               </w:rPr>
-              <w:t>01 Oct to 31 Oct, 2024</w:t>
+              <w:t>1 Oct to 31 Oct, 2024</w:t>
             </w:r>
           </w:p>
         </w:tc>
@@ -4241,7 +4211,7 @@
               <w:rPr>
                 <w:b w:val="0"/>
               </w:rPr>
-              <w:t>Apr 2024 to Apr 2025</w:t>
+              <w:t>Apr 2024 to Mar 2025</w:t>
             </w:r>
           </w:p>
         </w:tc>
@@ -4258,7 +4228,7 @@
               <w:rPr>
                 <w:b w:val="0"/>
               </w:rPr>
-              <w:t>0</w:t>
+              <w:t>3</w:t>
             </w:r>
           </w:p>
         </w:tc>
@@ -4275,7 +4245,7 @@
               <w:rPr>
                 <w:b w:val="0"/>
               </w:rPr>
-              <w:t>0</w:t>
+              <w:t>4</w:t>
             </w:r>
           </w:p>
         </w:tc>
@@ -4331,7 +4301,6 @@
               <w:rPr>
                 <w:b w:val="0"/>
               </w:rPr>
-              <w:t>15 Dec, 2024</w:t>
             </w:r>
           </w:p>
         </w:tc>
@@ -4348,7 +4317,7 @@
               <w:rPr>
                 <w:b w:val="0"/>
               </w:rPr>
-              <w:t>7</w:t>
+              <w:t>0</w:t>
             </w:r>
           </w:p>
         </w:tc>
@@ -4762,7 +4731,7 @@
               <w:rPr>
                 <w:b w:val="0"/>
               </w:rPr>
-              <w:t>12090</w:t>
+              <w:t>12190</w:t>
             </w:r>
           </w:p>
         </w:tc>
@@ -4807,7 +4776,7 @@
               <w:rPr>
                 <w:b w:val="0"/>
               </w:rPr>
-              <w:t>12090</w:t>
+              <w:t>12190</w:t>
             </w:r>
           </w:p>
         </w:tc>
@@ -5160,7 +5129,7 @@
               <w:rPr>
                 <w:b w:val="0"/>
               </w:rPr>
-              <w:t>2950</w:t>
+              <w:t>2700</w:t>
             </w:r>
           </w:p>
         </w:tc>
@@ -5211,7 +5180,7 @@
               <w:rPr>
                 <w:b w:val="0"/>
               </w:rPr>
-              <w:t>11650</w:t>
+              <w:t>11400</w:t>
             </w:r>
           </w:p>
         </w:tc>
@@ -5256,7 +5225,7 @@
               <w:rPr>
                 <w:b w:val="0"/>
               </w:rPr>
-              <w:t>440</w:t>
+              <w:t>790</w:t>
             </w:r>
           </w:p>
         </w:tc>
@@ -5410,8 +5379,6 @@
         <w:tab/>
         <w:tab/>
         <w:tab/>
-        <w:tab/>
-        <w:tab/>
         <w:t>Secretary</w:t>
       </w:r>
     </w:p>
@@ -5421,6 +5388,9 @@
         <w:jc w:val="center"/>
       </w:pPr>
       <w:r>
+        <w:rPr>
+          <w:b/>
+        </w:rPr>
         <w:br/>
         <w:t>Spiritual Director's Comment:</w:t>
       </w:r>
@@ -5447,13 +5417,3406 @@
         <w:jc w:val="center"/>
       </w:pPr>
       <w:r>
+        <w:rPr>
+          <w:b/>
+        </w:rPr>
         <w:t>Fr. Peter Zakka Daluk</w:t>
         <w:br/>
         <w:t>Spiritual Director</w:t>
       </w:r>
     </w:p>
+    <w:p>
+      <w:r>
+        <w:br w:type="page"/>
+      </w:r>
+    </w:p>
+    <w:p>
+      <w:pPr>
+        <w:jc w:val="center"/>
+      </w:pPr>
+      <w:r>
+        <w:rPr>
+          <w:b/>
+          <w:sz w:val="24"/>
+        </w:rPr>
+        <w:t>Auditor's Report</w:t>
+      </w:r>
+    </w:p>
+    <w:tbl>
+      <w:tblPr>
+        <w:tblStyle w:val="TableGrid"/>
+        <w:tblW w:type="auto" w:w="0"/>
+        <w:tblLook w:firstColumn="1" w:firstRow="1" w:lastColumn="0" w:lastRow="0" w:noHBand="0" w:noVBand="1" w:val="04A0"/>
+      </w:tblPr>
+      <w:tblGrid>
+        <w:gridCol w:w="1234"/>
+        <w:gridCol w:w="1234"/>
+        <w:gridCol w:w="1234"/>
+        <w:gridCol w:w="1234"/>
+        <w:gridCol w:w="1234"/>
+        <w:gridCol w:w="1234"/>
+        <w:gridCol w:w="1234"/>
+      </w:tblGrid>
+      <w:tr>
+        <w:trPr>
+          <w:trHeight w:val="300"/>
+        </w:trPr>
+        <w:tc>
+          <w:tcPr>
+            <w:tcW w:type="dxa" w:w="720"/>
+          </w:tcPr>
+          <w:p/>
+        </w:tc>
+        <w:tc>
+          <w:tcPr>
+            <w:tcW w:type="dxa" w:w="1234"/>
+          </w:tcPr>
+          <w:p/>
+        </w:tc>
+        <w:tc>
+          <w:tcPr>
+            <w:tcW w:type="dxa" w:w="2468"/>
+            <w:gridSpan w:val="2"/>
+            <w:vAlign w:val="center"/>
+          </w:tcPr>
+          <w:p>
+            <w:pPr>
+              <w:jc w:val="center"/>
+            </w:pPr>
+            <w:r>
+              <w:rPr>
+                <w:b/>
+              </w:rPr>
+              <w:t>Income</w:t>
+            </w:r>
+          </w:p>
+        </w:tc>
+        <w:tc>
+          <w:tcPr>
+            <w:tcW w:type="dxa" w:w="2468"/>
+            <w:gridSpan w:val="2"/>
+            <w:vAlign w:val="center"/>
+          </w:tcPr>
+          <w:p>
+            <w:pPr>
+              <w:jc w:val="center"/>
+            </w:pPr>
+            <w:r>
+              <w:rPr>
+                <w:b/>
+              </w:rPr>
+              <w:t>Expenditure</w:t>
+            </w:r>
+          </w:p>
+        </w:tc>
+        <w:tc>
+          <w:tcPr>
+            <w:tcW w:type="dxa" w:w="1234"/>
+          </w:tcPr>
+          <w:p/>
+        </w:tc>
+      </w:tr>
+      <w:tr>
+        <w:trPr>
+          <w:trHeight w:val="300"/>
+        </w:trPr>
+        <w:tc>
+          <w:tcPr>
+            <w:tcW w:type="dxa" w:w="720"/>
+            <w:vAlign w:val="center"/>
+          </w:tcPr>
+          <w:p>
+            <w:pPr>
+              <w:jc w:val="center"/>
+            </w:pPr>
+            <w:r>
+              <w:rPr>
+                <w:b/>
+              </w:rPr>
+              <w:t>S/N</w:t>
+            </w:r>
+          </w:p>
+        </w:tc>
+        <w:tc>
+          <w:tcPr>
+            <w:tcW w:type="dxa" w:w="1234"/>
+            <w:vAlign w:val="center"/>
+          </w:tcPr>
+          <w:p>
+            <w:pPr>
+              <w:jc w:val="center"/>
+            </w:pPr>
+            <w:r>
+              <w:rPr>
+                <w:b/>
+              </w:rPr>
+              <w:t>Month</w:t>
+            </w:r>
+          </w:p>
+        </w:tc>
+        <w:tc>
+          <w:tcPr>
+            <w:tcW w:type="dxa" w:w="1234"/>
+            <w:vAlign w:val="center"/>
+          </w:tcPr>
+          <w:p>
+            <w:pPr>
+              <w:jc w:val="center"/>
+            </w:pPr>
+            <w:r>
+              <w:rPr>
+                <w:b/>
+              </w:rPr>
+              <w:t>BF (₦)</w:t>
+            </w:r>
+          </w:p>
+        </w:tc>
+        <w:tc>
+          <w:tcPr>
+            <w:tcW w:type="dxa" w:w="1234"/>
+            <w:vAlign w:val="center"/>
+          </w:tcPr>
+          <w:p>
+            <w:pPr>
+              <w:jc w:val="center"/>
+            </w:pPr>
+            <w:r>
+              <w:rPr>
+                <w:b/>
+              </w:rPr>
+              <w:t>SBC (₦)</w:t>
+            </w:r>
+          </w:p>
+        </w:tc>
+        <w:tc>
+          <w:tcPr>
+            <w:tcW w:type="dxa" w:w="1234"/>
+            <w:vAlign w:val="center"/>
+          </w:tcPr>
+          <w:p>
+            <w:pPr>
+              <w:jc w:val="center"/>
+            </w:pPr>
+            <w:r>
+              <w:rPr>
+                <w:b/>
+              </w:rPr>
+              <w:t>Curia (₦)</w:t>
+            </w:r>
+          </w:p>
+        </w:tc>
+        <w:tc>
+          <w:tcPr>
+            <w:tcW w:type="dxa" w:w="1234"/>
+            <w:vAlign w:val="center"/>
+          </w:tcPr>
+          <w:p>
+            <w:pPr>
+              <w:jc w:val="center"/>
+            </w:pPr>
+            <w:r>
+              <w:rPr>
+                <w:b/>
+              </w:rPr>
+              <w:t>Praesidium (₦)</w:t>
+            </w:r>
+          </w:p>
+        </w:tc>
+        <w:tc>
+          <w:tcPr>
+            <w:tcW w:type="dxa" w:w="1234"/>
+            <w:vAlign w:val="center"/>
+          </w:tcPr>
+          <w:p>
+            <w:pPr>
+              <w:jc w:val="center"/>
+            </w:pPr>
+            <w:r>
+              <w:rPr>
+                <w:b/>
+              </w:rPr>
+              <w:t>Balance (₦)</w:t>
+            </w:r>
+          </w:p>
+        </w:tc>
+      </w:tr>
+      <w:tr>
+        <w:trPr>
+          <w:trHeight w:val="300"/>
+        </w:trPr>
+        <w:tc>
+          <w:tcPr>
+            <w:tcW w:type="dxa" w:w="720"/>
+            <w:vAlign w:val="center"/>
+          </w:tcPr>
+          <w:p>
+            <w:pPr>
+              <w:jc w:val="center"/>
+            </w:pPr>
+            <w:r>
+              <w:rPr>
+                <w:b w:val="0"/>
+              </w:rPr>
+              <w:t>1</w:t>
+            </w:r>
+          </w:p>
+        </w:tc>
+        <w:tc>
+          <w:tcPr>
+            <w:tcW w:type="dxa" w:w="1234"/>
+            <w:vAlign w:val="center"/>
+          </w:tcPr>
+          <w:p>
+            <w:pPr>
+              <w:jc w:val="center"/>
+            </w:pPr>
+            <w:r>
+              <w:rPr>
+                <w:b w:val="0"/>
+              </w:rPr>
+              <w:t>Apr, 2024</w:t>
+            </w:r>
+          </w:p>
+        </w:tc>
+        <w:tc>
+          <w:tcPr>
+            <w:tcW w:type="dxa" w:w="1234"/>
+            <w:vAlign w:val="center"/>
+          </w:tcPr>
+          <w:p>
+            <w:pPr>
+              <w:jc w:val="center"/>
+            </w:pPr>
+            <w:r>
+              <w:rPr>
+                <w:b w:val="0"/>
+              </w:rPr>
+              <w:t>0</w:t>
+            </w:r>
+          </w:p>
+        </w:tc>
+        <w:tc>
+          <w:tcPr>
+            <w:tcW w:type="dxa" w:w="1234"/>
+            <w:vAlign w:val="center"/>
+          </w:tcPr>
+          <w:p>
+            <w:pPr>
+              <w:jc w:val="center"/>
+            </w:pPr>
+            <w:r>
+              <w:rPr>
+                <w:b w:val="0"/>
+              </w:rPr>
+              <w:t>490</w:t>
+            </w:r>
+          </w:p>
+        </w:tc>
+        <w:tc>
+          <w:tcPr>
+            <w:tcW w:type="dxa" w:w="1234"/>
+            <w:vAlign w:val="center"/>
+          </w:tcPr>
+          <w:p>
+            <w:pPr>
+              <w:jc w:val="center"/>
+            </w:pPr>
+            <w:r>
+              <w:rPr>
+                <w:b w:val="0"/>
+              </w:rPr>
+              <w:t>0</w:t>
+            </w:r>
+          </w:p>
+        </w:tc>
+        <w:tc>
+          <w:tcPr>
+            <w:tcW w:type="dxa" w:w="1234"/>
+            <w:vAlign w:val="center"/>
+          </w:tcPr>
+          <w:p>
+            <w:pPr>
+              <w:jc w:val="center"/>
+            </w:pPr>
+            <w:r>
+              <w:rPr>
+                <w:b w:val="0"/>
+              </w:rPr>
+              <w:t>400</w:t>
+            </w:r>
+          </w:p>
+        </w:tc>
+        <w:tc>
+          <w:tcPr>
+            <w:tcW w:type="dxa" w:w="1234"/>
+            <w:vAlign w:val="center"/>
+          </w:tcPr>
+          <w:p>
+            <w:pPr>
+              <w:jc w:val="center"/>
+            </w:pPr>
+            <w:r>
+              <w:rPr>
+                <w:b w:val="0"/>
+              </w:rPr>
+              <w:t>90</w:t>
+            </w:r>
+          </w:p>
+        </w:tc>
+      </w:tr>
+      <w:tr>
+        <w:trPr>
+          <w:trHeight w:val="300"/>
+        </w:trPr>
+        <w:tc>
+          <w:tcPr>
+            <w:tcW w:type="dxa" w:w="720"/>
+            <w:vAlign w:val="center"/>
+          </w:tcPr>
+          <w:p>
+            <w:pPr>
+              <w:jc w:val="center"/>
+            </w:pPr>
+            <w:r>
+              <w:rPr>
+                <w:b w:val="0"/>
+              </w:rPr>
+              <w:t>2</w:t>
+            </w:r>
+          </w:p>
+        </w:tc>
+        <w:tc>
+          <w:tcPr>
+            <w:tcW w:type="dxa" w:w="1234"/>
+            <w:vAlign w:val="center"/>
+          </w:tcPr>
+          <w:p>
+            <w:pPr>
+              <w:jc w:val="center"/>
+            </w:pPr>
+            <w:r>
+              <w:rPr>
+                <w:b w:val="0"/>
+              </w:rPr>
+              <w:t>May, 2024</w:t>
+            </w:r>
+          </w:p>
+        </w:tc>
+        <w:tc>
+          <w:tcPr>
+            <w:tcW w:type="dxa" w:w="1234"/>
+            <w:vAlign w:val="center"/>
+          </w:tcPr>
+          <w:p>
+            <w:pPr>
+              <w:jc w:val="center"/>
+            </w:pPr>
+            <w:r>
+              <w:rPr>
+                <w:b w:val="0"/>
+              </w:rPr>
+              <w:t>90</w:t>
+            </w:r>
+          </w:p>
+        </w:tc>
+        <w:tc>
+          <w:tcPr>
+            <w:tcW w:type="dxa" w:w="1234"/>
+            <w:vAlign w:val="center"/>
+          </w:tcPr>
+          <w:p>
+            <w:pPr>
+              <w:jc w:val="center"/>
+            </w:pPr>
+            <w:r>
+              <w:rPr>
+                <w:b w:val="0"/>
+              </w:rPr>
+              <w:t>940</w:t>
+            </w:r>
+          </w:p>
+        </w:tc>
+        <w:tc>
+          <w:tcPr>
+            <w:tcW w:type="dxa" w:w="1234"/>
+            <w:vAlign w:val="center"/>
+          </w:tcPr>
+          <w:p>
+            <w:pPr>
+              <w:jc w:val="center"/>
+            </w:pPr>
+            <w:r>
+              <w:rPr>
+                <w:b w:val="0"/>
+              </w:rPr>
+              <w:t>0</w:t>
+            </w:r>
+          </w:p>
+        </w:tc>
+        <w:tc>
+          <w:tcPr>
+            <w:tcW w:type="dxa" w:w="1234"/>
+            <w:vAlign w:val="center"/>
+          </w:tcPr>
+          <w:p>
+            <w:pPr>
+              <w:jc w:val="center"/>
+            </w:pPr>
+            <w:r>
+              <w:rPr>
+                <w:b w:val="0"/>
+              </w:rPr>
+              <w:t>700</w:t>
+            </w:r>
+          </w:p>
+        </w:tc>
+        <w:tc>
+          <w:tcPr>
+            <w:tcW w:type="dxa" w:w="1234"/>
+            <w:vAlign w:val="center"/>
+          </w:tcPr>
+          <w:p>
+            <w:pPr>
+              <w:jc w:val="center"/>
+            </w:pPr>
+            <w:r>
+              <w:rPr>
+                <w:b w:val="0"/>
+              </w:rPr>
+              <w:t>330</w:t>
+            </w:r>
+          </w:p>
+        </w:tc>
+      </w:tr>
+      <w:tr>
+        <w:trPr>
+          <w:trHeight w:val="300"/>
+        </w:trPr>
+        <w:tc>
+          <w:tcPr>
+            <w:tcW w:type="dxa" w:w="720"/>
+            <w:vAlign w:val="center"/>
+          </w:tcPr>
+          <w:p>
+            <w:pPr>
+              <w:jc w:val="center"/>
+            </w:pPr>
+            <w:r>
+              <w:rPr>
+                <w:b w:val="0"/>
+              </w:rPr>
+              <w:t>3</w:t>
+            </w:r>
+          </w:p>
+        </w:tc>
+        <w:tc>
+          <w:tcPr>
+            <w:tcW w:type="dxa" w:w="1234"/>
+            <w:vAlign w:val="center"/>
+          </w:tcPr>
+          <w:p>
+            <w:pPr>
+              <w:jc w:val="center"/>
+            </w:pPr>
+            <w:r>
+              <w:rPr>
+                <w:b w:val="0"/>
+              </w:rPr>
+              <w:t>Jun, 2024</w:t>
+            </w:r>
+          </w:p>
+        </w:tc>
+        <w:tc>
+          <w:tcPr>
+            <w:tcW w:type="dxa" w:w="1234"/>
+            <w:vAlign w:val="center"/>
+          </w:tcPr>
+          <w:p>
+            <w:pPr>
+              <w:jc w:val="center"/>
+            </w:pPr>
+            <w:r>
+              <w:rPr>
+                <w:b w:val="0"/>
+              </w:rPr>
+              <w:t>330</w:t>
+            </w:r>
+          </w:p>
+        </w:tc>
+        <w:tc>
+          <w:tcPr>
+            <w:tcW w:type="dxa" w:w="1234"/>
+            <w:vAlign w:val="center"/>
+          </w:tcPr>
+          <w:p>
+            <w:pPr>
+              <w:jc w:val="center"/>
+            </w:pPr>
+            <w:r>
+              <w:rPr>
+                <w:b w:val="0"/>
+              </w:rPr>
+              <w:t>1140</w:t>
+            </w:r>
+          </w:p>
+        </w:tc>
+        <w:tc>
+          <w:tcPr>
+            <w:tcW w:type="dxa" w:w="1234"/>
+            <w:vAlign w:val="center"/>
+          </w:tcPr>
+          <w:p>
+            <w:pPr>
+              <w:jc w:val="center"/>
+            </w:pPr>
+            <w:r>
+              <w:rPr>
+                <w:b w:val="0"/>
+              </w:rPr>
+              <w:t>500</w:t>
+            </w:r>
+          </w:p>
+        </w:tc>
+        <w:tc>
+          <w:tcPr>
+            <w:tcW w:type="dxa" w:w="1234"/>
+            <w:vAlign w:val="center"/>
+          </w:tcPr>
+          <w:p>
+            <w:pPr>
+              <w:jc w:val="center"/>
+            </w:pPr>
+            <w:r>
+              <w:rPr>
+                <w:b w:val="0"/>
+              </w:rPr>
+              <w:t>450</w:t>
+            </w:r>
+          </w:p>
+        </w:tc>
+        <w:tc>
+          <w:tcPr>
+            <w:tcW w:type="dxa" w:w="1234"/>
+            <w:vAlign w:val="center"/>
+          </w:tcPr>
+          <w:p>
+            <w:pPr>
+              <w:jc w:val="center"/>
+            </w:pPr>
+            <w:r>
+              <w:rPr>
+                <w:b w:val="0"/>
+              </w:rPr>
+              <w:t>520</w:t>
+            </w:r>
+          </w:p>
+        </w:tc>
+      </w:tr>
+      <w:tr>
+        <w:trPr>
+          <w:trHeight w:val="300"/>
+        </w:trPr>
+        <w:tc>
+          <w:tcPr>
+            <w:tcW w:type="dxa" w:w="720"/>
+            <w:vAlign w:val="center"/>
+          </w:tcPr>
+          <w:p>
+            <w:pPr>
+              <w:jc w:val="center"/>
+            </w:pPr>
+            <w:r>
+              <w:rPr>
+                <w:b w:val="0"/>
+              </w:rPr>
+              <w:t>4</w:t>
+            </w:r>
+          </w:p>
+        </w:tc>
+        <w:tc>
+          <w:tcPr>
+            <w:tcW w:type="dxa" w:w="1234"/>
+            <w:vAlign w:val="center"/>
+          </w:tcPr>
+          <w:p>
+            <w:pPr>
+              <w:jc w:val="center"/>
+            </w:pPr>
+            <w:r>
+              <w:rPr>
+                <w:b w:val="0"/>
+              </w:rPr>
+              <w:t>Jul, 2024</w:t>
+            </w:r>
+          </w:p>
+        </w:tc>
+        <w:tc>
+          <w:tcPr>
+            <w:tcW w:type="dxa" w:w="1234"/>
+            <w:vAlign w:val="center"/>
+          </w:tcPr>
+          <w:p>
+            <w:pPr>
+              <w:jc w:val="center"/>
+            </w:pPr>
+            <w:r>
+              <w:rPr>
+                <w:b w:val="0"/>
+              </w:rPr>
+              <w:t>520</w:t>
+            </w:r>
+          </w:p>
+        </w:tc>
+        <w:tc>
+          <w:tcPr>
+            <w:tcW w:type="dxa" w:w="1234"/>
+            <w:vAlign w:val="center"/>
+          </w:tcPr>
+          <w:p>
+            <w:pPr>
+              <w:jc w:val="center"/>
+            </w:pPr>
+            <w:r>
+              <w:rPr>
+                <w:b w:val="0"/>
+              </w:rPr>
+              <w:t>1030</w:t>
+            </w:r>
+          </w:p>
+        </w:tc>
+        <w:tc>
+          <w:tcPr>
+            <w:tcW w:type="dxa" w:w="1234"/>
+            <w:vAlign w:val="center"/>
+          </w:tcPr>
+          <w:p>
+            <w:pPr>
+              <w:jc w:val="center"/>
+            </w:pPr>
+            <w:r>
+              <w:rPr>
+                <w:b w:val="0"/>
+              </w:rPr>
+              <w:t>500</w:t>
+            </w:r>
+          </w:p>
+        </w:tc>
+        <w:tc>
+          <w:tcPr>
+            <w:tcW w:type="dxa" w:w="1234"/>
+            <w:vAlign w:val="center"/>
+          </w:tcPr>
+          <w:p>
+            <w:pPr>
+              <w:jc w:val="center"/>
+            </w:pPr>
+            <w:r>
+              <w:rPr>
+                <w:b w:val="0"/>
+              </w:rPr>
+              <w:t>400</w:t>
+            </w:r>
+          </w:p>
+        </w:tc>
+        <w:tc>
+          <w:tcPr>
+            <w:tcW w:type="dxa" w:w="1234"/>
+            <w:vAlign w:val="center"/>
+          </w:tcPr>
+          <w:p>
+            <w:pPr>
+              <w:jc w:val="center"/>
+            </w:pPr>
+            <w:r>
+              <w:rPr>
+                <w:b w:val="0"/>
+              </w:rPr>
+              <w:t>650</w:t>
+            </w:r>
+          </w:p>
+        </w:tc>
+      </w:tr>
+      <w:tr>
+        <w:trPr>
+          <w:trHeight w:val="300"/>
+        </w:trPr>
+        <w:tc>
+          <w:tcPr>
+            <w:tcW w:type="dxa" w:w="720"/>
+            <w:vAlign w:val="center"/>
+          </w:tcPr>
+          <w:p>
+            <w:pPr>
+              <w:jc w:val="center"/>
+            </w:pPr>
+            <w:r>
+              <w:rPr>
+                <w:b w:val="0"/>
+              </w:rPr>
+              <w:t>5</w:t>
+            </w:r>
+          </w:p>
+        </w:tc>
+        <w:tc>
+          <w:tcPr>
+            <w:tcW w:type="dxa" w:w="1234"/>
+            <w:vAlign w:val="center"/>
+          </w:tcPr>
+          <w:p>
+            <w:pPr>
+              <w:jc w:val="center"/>
+            </w:pPr>
+            <w:r>
+              <w:rPr>
+                <w:b w:val="0"/>
+              </w:rPr>
+              <w:t>Aug, 2024</w:t>
+            </w:r>
+          </w:p>
+        </w:tc>
+        <w:tc>
+          <w:tcPr>
+            <w:tcW w:type="dxa" w:w="1234"/>
+            <w:vAlign w:val="center"/>
+          </w:tcPr>
+          <w:p>
+            <w:pPr>
+              <w:jc w:val="center"/>
+            </w:pPr>
+            <w:r>
+              <w:rPr>
+                <w:b w:val="0"/>
+              </w:rPr>
+              <w:t>650</w:t>
+            </w:r>
+          </w:p>
+        </w:tc>
+        <w:tc>
+          <w:tcPr>
+            <w:tcW w:type="dxa" w:w="1234"/>
+            <w:vAlign w:val="center"/>
+          </w:tcPr>
+          <w:p>
+            <w:pPr>
+              <w:jc w:val="center"/>
+            </w:pPr>
+            <w:r>
+              <w:rPr>
+                <w:b w:val="0"/>
+              </w:rPr>
+              <w:t>900</w:t>
+            </w:r>
+          </w:p>
+        </w:tc>
+        <w:tc>
+          <w:tcPr>
+            <w:tcW w:type="dxa" w:w="1234"/>
+            <w:vAlign w:val="center"/>
+          </w:tcPr>
+          <w:p>
+            <w:pPr>
+              <w:jc w:val="center"/>
+            </w:pPr>
+            <w:r>
+              <w:rPr>
+                <w:b w:val="0"/>
+              </w:rPr>
+              <w:t>0</w:t>
+            </w:r>
+          </w:p>
+        </w:tc>
+        <w:tc>
+          <w:tcPr>
+            <w:tcW w:type="dxa" w:w="1234"/>
+            <w:vAlign w:val="center"/>
+          </w:tcPr>
+          <w:p>
+            <w:pPr>
+              <w:jc w:val="center"/>
+            </w:pPr>
+            <w:r>
+              <w:rPr>
+                <w:b w:val="0"/>
+              </w:rPr>
+              <w:t>500</w:t>
+            </w:r>
+          </w:p>
+        </w:tc>
+        <w:tc>
+          <w:tcPr>
+            <w:tcW w:type="dxa" w:w="1234"/>
+            <w:vAlign w:val="center"/>
+          </w:tcPr>
+          <w:p>
+            <w:pPr>
+              <w:jc w:val="center"/>
+            </w:pPr>
+            <w:r>
+              <w:rPr>
+                <w:b w:val="0"/>
+              </w:rPr>
+              <w:t>1550</w:t>
+            </w:r>
+          </w:p>
+        </w:tc>
+      </w:tr>
+      <w:tr>
+        <w:trPr>
+          <w:trHeight w:val="300"/>
+        </w:trPr>
+        <w:tc>
+          <w:tcPr>
+            <w:tcW w:type="dxa" w:w="720"/>
+            <w:vAlign w:val="center"/>
+          </w:tcPr>
+          <w:p>
+            <w:pPr>
+              <w:jc w:val="center"/>
+            </w:pPr>
+            <w:r>
+              <w:rPr>
+                <w:b w:val="0"/>
+              </w:rPr>
+              <w:t>6</w:t>
+            </w:r>
+          </w:p>
+        </w:tc>
+        <w:tc>
+          <w:tcPr>
+            <w:tcW w:type="dxa" w:w="1234"/>
+            <w:vAlign w:val="center"/>
+          </w:tcPr>
+          <w:p>
+            <w:pPr>
+              <w:jc w:val="center"/>
+            </w:pPr>
+            <w:r>
+              <w:rPr>
+                <w:b w:val="0"/>
+              </w:rPr>
+              <w:t>Sep, 2024</w:t>
+            </w:r>
+          </w:p>
+        </w:tc>
+        <w:tc>
+          <w:tcPr>
+            <w:tcW w:type="dxa" w:w="1234"/>
+            <w:vAlign w:val="center"/>
+          </w:tcPr>
+          <w:p>
+            <w:pPr>
+              <w:jc w:val="center"/>
+            </w:pPr>
+            <w:r>
+              <w:rPr>
+                <w:b w:val="0"/>
+              </w:rPr>
+              <w:t>1050</w:t>
+            </w:r>
+          </w:p>
+        </w:tc>
+        <w:tc>
+          <w:tcPr>
+            <w:tcW w:type="dxa" w:w="1234"/>
+            <w:vAlign w:val="center"/>
+          </w:tcPr>
+          <w:p>
+            <w:pPr>
+              <w:jc w:val="center"/>
+            </w:pPr>
+            <w:r>
+              <w:rPr>
+                <w:b w:val="0"/>
+              </w:rPr>
+              <w:t>1480</w:t>
+            </w:r>
+          </w:p>
+        </w:tc>
+        <w:tc>
+          <w:tcPr>
+            <w:tcW w:type="dxa" w:w="1234"/>
+            <w:vAlign w:val="center"/>
+          </w:tcPr>
+          <w:p>
+            <w:pPr>
+              <w:jc w:val="center"/>
+            </w:pPr>
+            <w:r>
+              <w:rPr>
+                <w:b w:val="0"/>
+              </w:rPr>
+              <w:t>0</w:t>
+            </w:r>
+          </w:p>
+        </w:tc>
+        <w:tc>
+          <w:tcPr>
+            <w:tcW w:type="dxa" w:w="1234"/>
+            <w:vAlign w:val="center"/>
+          </w:tcPr>
+          <w:p>
+            <w:pPr>
+              <w:jc w:val="center"/>
+            </w:pPr>
+            <w:r>
+              <w:rPr>
+                <w:b w:val="0"/>
+              </w:rPr>
+              <w:t>1850</w:t>
+            </w:r>
+          </w:p>
+        </w:tc>
+        <w:tc>
+          <w:tcPr>
+            <w:tcW w:type="dxa" w:w="1234"/>
+            <w:vAlign w:val="center"/>
+          </w:tcPr>
+          <w:p>
+            <w:pPr>
+              <w:jc w:val="center"/>
+            </w:pPr>
+            <w:r>
+              <w:rPr>
+                <w:b w:val="0"/>
+              </w:rPr>
+              <w:t>680</w:t>
+            </w:r>
+          </w:p>
+        </w:tc>
+      </w:tr>
+      <w:tr>
+        <w:trPr>
+          <w:trHeight w:val="300"/>
+        </w:trPr>
+        <w:tc>
+          <w:tcPr>
+            <w:tcW w:type="dxa" w:w="720"/>
+            <w:vAlign w:val="center"/>
+          </w:tcPr>
+          <w:p>
+            <w:pPr>
+              <w:jc w:val="center"/>
+            </w:pPr>
+            <w:r>
+              <w:rPr>
+                <w:b w:val="0"/>
+              </w:rPr>
+              <w:t>7</w:t>
+            </w:r>
+          </w:p>
+        </w:tc>
+        <w:tc>
+          <w:tcPr>
+            <w:tcW w:type="dxa" w:w="1234"/>
+            <w:vAlign w:val="center"/>
+          </w:tcPr>
+          <w:p>
+            <w:pPr>
+              <w:jc w:val="center"/>
+            </w:pPr>
+            <w:r>
+              <w:rPr>
+                <w:b w:val="0"/>
+              </w:rPr>
+              <w:t>Oct, 2024</w:t>
+            </w:r>
+          </w:p>
+        </w:tc>
+        <w:tc>
+          <w:tcPr>
+            <w:tcW w:type="dxa" w:w="1234"/>
+            <w:vAlign w:val="center"/>
+          </w:tcPr>
+          <w:p>
+            <w:pPr>
+              <w:jc w:val="center"/>
+            </w:pPr>
+            <w:r>
+              <w:rPr>
+                <w:b w:val="0"/>
+              </w:rPr>
+              <w:t>680</w:t>
+            </w:r>
+          </w:p>
+        </w:tc>
+        <w:tc>
+          <w:tcPr>
+            <w:tcW w:type="dxa" w:w="1234"/>
+            <w:vAlign w:val="center"/>
+          </w:tcPr>
+          <w:p>
+            <w:pPr>
+              <w:jc w:val="center"/>
+            </w:pPr>
+            <w:r>
+              <w:rPr>
+                <w:b w:val="0"/>
+              </w:rPr>
+              <w:t>1350</w:t>
+            </w:r>
+          </w:p>
+        </w:tc>
+        <w:tc>
+          <w:tcPr>
+            <w:tcW w:type="dxa" w:w="1234"/>
+            <w:vAlign w:val="center"/>
+          </w:tcPr>
+          <w:p>
+            <w:pPr>
+              <w:jc w:val="center"/>
+            </w:pPr>
+            <w:r>
+              <w:rPr>
+                <w:b w:val="0"/>
+              </w:rPr>
+              <w:t>0</w:t>
+            </w:r>
+          </w:p>
+        </w:tc>
+        <w:tc>
+          <w:tcPr>
+            <w:tcW w:type="dxa" w:w="1234"/>
+            <w:vAlign w:val="center"/>
+          </w:tcPr>
+          <w:p>
+            <w:pPr>
+              <w:jc w:val="center"/>
+            </w:pPr>
+            <w:r>
+              <w:rPr>
+                <w:b w:val="0"/>
+              </w:rPr>
+              <w:t>0</w:t>
+            </w:r>
+          </w:p>
+        </w:tc>
+        <w:tc>
+          <w:tcPr>
+            <w:tcW w:type="dxa" w:w="1234"/>
+            <w:vAlign w:val="center"/>
+          </w:tcPr>
+          <w:p>
+            <w:pPr>
+              <w:jc w:val="center"/>
+            </w:pPr>
+            <w:r>
+              <w:rPr>
+                <w:b w:val="0"/>
+              </w:rPr>
+              <w:t>2030</w:t>
+            </w:r>
+          </w:p>
+        </w:tc>
+      </w:tr>
+      <w:tr>
+        <w:trPr>
+          <w:trHeight w:val="300"/>
+        </w:trPr>
+        <w:tc>
+          <w:tcPr>
+            <w:tcW w:type="dxa" w:w="720"/>
+            <w:vAlign w:val="center"/>
+          </w:tcPr>
+          <w:p>
+            <w:pPr>
+              <w:jc w:val="center"/>
+            </w:pPr>
+            <w:r>
+              <w:rPr>
+                <w:b w:val="0"/>
+              </w:rPr>
+              <w:t>8</w:t>
+            </w:r>
+          </w:p>
+        </w:tc>
+        <w:tc>
+          <w:tcPr>
+            <w:tcW w:type="dxa" w:w="1234"/>
+            <w:vAlign w:val="center"/>
+          </w:tcPr>
+          <w:p>
+            <w:pPr>
+              <w:jc w:val="center"/>
+            </w:pPr>
+            <w:r>
+              <w:rPr>
+                <w:b w:val="0"/>
+              </w:rPr>
+              <w:t>Nov, 2024</w:t>
+            </w:r>
+          </w:p>
+        </w:tc>
+        <w:tc>
+          <w:tcPr>
+            <w:tcW w:type="dxa" w:w="1234"/>
+            <w:vAlign w:val="center"/>
+          </w:tcPr>
+          <w:p>
+            <w:pPr>
+              <w:jc w:val="center"/>
+            </w:pPr>
+            <w:r>
+              <w:rPr>
+                <w:b w:val="0"/>
+              </w:rPr>
+              <w:t>2030</w:t>
+            </w:r>
+          </w:p>
+        </w:tc>
+        <w:tc>
+          <w:tcPr>
+            <w:tcW w:type="dxa" w:w="1234"/>
+            <w:vAlign w:val="center"/>
+          </w:tcPr>
+          <w:p>
+            <w:pPr>
+              <w:jc w:val="center"/>
+            </w:pPr>
+            <w:r>
+              <w:rPr>
+                <w:b w:val="0"/>
+              </w:rPr>
+              <w:t>690</w:t>
+            </w:r>
+          </w:p>
+        </w:tc>
+        <w:tc>
+          <w:tcPr>
+            <w:tcW w:type="dxa" w:w="1234"/>
+            <w:vAlign w:val="center"/>
+          </w:tcPr>
+          <w:p>
+            <w:pPr>
+              <w:jc w:val="center"/>
+            </w:pPr>
+            <w:r>
+              <w:rPr>
+                <w:b w:val="0"/>
+              </w:rPr>
+              <w:t>1200</w:t>
+            </w:r>
+          </w:p>
+        </w:tc>
+        <w:tc>
+          <w:tcPr>
+            <w:tcW w:type="dxa" w:w="1234"/>
+            <w:vAlign w:val="center"/>
+          </w:tcPr>
+          <w:p>
+            <w:pPr>
+              <w:jc w:val="center"/>
+            </w:pPr>
+            <w:r>
+              <w:rPr>
+                <w:b w:val="0"/>
+              </w:rPr>
+              <w:t>1000</w:t>
+            </w:r>
+          </w:p>
+        </w:tc>
+        <w:tc>
+          <w:tcPr>
+            <w:tcW w:type="dxa" w:w="1234"/>
+            <w:vAlign w:val="center"/>
+          </w:tcPr>
+          <w:p>
+            <w:pPr>
+              <w:jc w:val="center"/>
+            </w:pPr>
+            <w:r>
+              <w:rPr>
+                <w:b w:val="0"/>
+              </w:rPr>
+              <w:t>520</w:t>
+            </w:r>
+          </w:p>
+        </w:tc>
+      </w:tr>
+      <w:tr>
+        <w:trPr>
+          <w:trHeight w:val="300"/>
+        </w:trPr>
+        <w:tc>
+          <w:tcPr>
+            <w:tcW w:type="dxa" w:w="720"/>
+            <w:vAlign w:val="center"/>
+          </w:tcPr>
+          <w:p>
+            <w:pPr>
+              <w:jc w:val="center"/>
+            </w:pPr>
+            <w:r>
+              <w:rPr>
+                <w:b w:val="0"/>
+              </w:rPr>
+              <w:t>9</w:t>
+            </w:r>
+          </w:p>
+        </w:tc>
+        <w:tc>
+          <w:tcPr>
+            <w:tcW w:type="dxa" w:w="1234"/>
+            <w:vAlign w:val="center"/>
+          </w:tcPr>
+          <w:p>
+            <w:pPr>
+              <w:jc w:val="center"/>
+            </w:pPr>
+            <w:r>
+              <w:rPr>
+                <w:b w:val="0"/>
+              </w:rPr>
+              <w:t>Dec, 2024</w:t>
+            </w:r>
+          </w:p>
+        </w:tc>
+        <w:tc>
+          <w:tcPr>
+            <w:tcW w:type="dxa" w:w="1234"/>
+            <w:vAlign w:val="center"/>
+          </w:tcPr>
+          <w:p>
+            <w:pPr>
+              <w:jc w:val="center"/>
+            </w:pPr>
+            <w:r>
+              <w:rPr>
+                <w:b w:val="0"/>
+              </w:rPr>
+              <w:t>520</w:t>
+            </w:r>
+          </w:p>
+        </w:tc>
+        <w:tc>
+          <w:tcPr>
+            <w:tcW w:type="dxa" w:w="1234"/>
+            <w:vAlign w:val="center"/>
+          </w:tcPr>
+          <w:p>
+            <w:pPr>
+              <w:jc w:val="center"/>
+            </w:pPr>
+            <w:r>
+              <w:rPr>
+                <w:b w:val="0"/>
+              </w:rPr>
+              <w:t>1090</w:t>
+            </w:r>
+          </w:p>
+        </w:tc>
+        <w:tc>
+          <w:tcPr>
+            <w:tcW w:type="dxa" w:w="1234"/>
+            <w:vAlign w:val="center"/>
+          </w:tcPr>
+          <w:p>
+            <w:pPr>
+              <w:jc w:val="center"/>
+            </w:pPr>
+            <w:r>
+              <w:rPr>
+                <w:b w:val="0"/>
+              </w:rPr>
+              <w:t>0</w:t>
+            </w:r>
+          </w:p>
+        </w:tc>
+        <w:tc>
+          <w:tcPr>
+            <w:tcW w:type="dxa" w:w="1234"/>
+            <w:vAlign w:val="center"/>
+          </w:tcPr>
+          <w:p>
+            <w:pPr>
+              <w:jc w:val="center"/>
+            </w:pPr>
+            <w:r>
+              <w:rPr>
+                <w:b w:val="0"/>
+              </w:rPr>
+              <w:t>0</w:t>
+            </w:r>
+          </w:p>
+        </w:tc>
+        <w:tc>
+          <w:tcPr>
+            <w:tcW w:type="dxa" w:w="1234"/>
+            <w:vAlign w:val="center"/>
+          </w:tcPr>
+          <w:p>
+            <w:pPr>
+              <w:jc w:val="center"/>
+            </w:pPr>
+            <w:r>
+              <w:rPr>
+                <w:b w:val="0"/>
+              </w:rPr>
+              <w:t>1610</w:t>
+            </w:r>
+          </w:p>
+        </w:tc>
+      </w:tr>
+      <w:tr>
+        <w:trPr>
+          <w:trHeight w:val="300"/>
+        </w:trPr>
+        <w:tc>
+          <w:tcPr>
+            <w:tcW w:type="dxa" w:w="720"/>
+            <w:vAlign w:val="center"/>
+          </w:tcPr>
+          <w:p>
+            <w:pPr>
+              <w:jc w:val="center"/>
+            </w:pPr>
+            <w:r>
+              <w:rPr>
+                <w:b w:val="0"/>
+              </w:rPr>
+              <w:t>10</w:t>
+            </w:r>
+          </w:p>
+        </w:tc>
+        <w:tc>
+          <w:tcPr>
+            <w:tcW w:type="dxa" w:w="1234"/>
+            <w:vAlign w:val="center"/>
+          </w:tcPr>
+          <w:p>
+            <w:pPr>
+              <w:jc w:val="center"/>
+            </w:pPr>
+            <w:r>
+              <w:rPr>
+                <w:b w:val="0"/>
+              </w:rPr>
+              <w:t>Jan, 2025</w:t>
+            </w:r>
+          </w:p>
+        </w:tc>
+        <w:tc>
+          <w:tcPr>
+            <w:tcW w:type="dxa" w:w="1234"/>
+            <w:vAlign w:val="center"/>
+          </w:tcPr>
+          <w:p>
+            <w:pPr>
+              <w:jc w:val="center"/>
+            </w:pPr>
+            <w:r>
+              <w:rPr>
+                <w:b w:val="0"/>
+              </w:rPr>
+              <w:t>1610</w:t>
+            </w:r>
+          </w:p>
+        </w:tc>
+        <w:tc>
+          <w:tcPr>
+            <w:tcW w:type="dxa" w:w="1234"/>
+            <w:vAlign w:val="center"/>
+          </w:tcPr>
+          <w:p>
+            <w:pPr>
+              <w:jc w:val="center"/>
+            </w:pPr>
+            <w:r>
+              <w:rPr>
+                <w:b w:val="0"/>
+              </w:rPr>
+              <w:t>1380</w:t>
+            </w:r>
+          </w:p>
+        </w:tc>
+        <w:tc>
+          <w:tcPr>
+            <w:tcW w:type="dxa" w:w="1234"/>
+            <w:vAlign w:val="center"/>
+          </w:tcPr>
+          <w:p>
+            <w:pPr>
+              <w:jc w:val="center"/>
+            </w:pPr>
+            <w:r>
+              <w:rPr>
+                <w:b w:val="0"/>
+              </w:rPr>
+              <w:t>0</w:t>
+            </w:r>
+          </w:p>
+        </w:tc>
+        <w:tc>
+          <w:tcPr>
+            <w:tcW w:type="dxa" w:w="1234"/>
+            <w:vAlign w:val="center"/>
+          </w:tcPr>
+          <w:p>
+            <w:pPr>
+              <w:jc w:val="center"/>
+            </w:pPr>
+            <w:r>
+              <w:rPr>
+                <w:b w:val="0"/>
+              </w:rPr>
+              <w:t>400</w:t>
+            </w:r>
+          </w:p>
+        </w:tc>
+        <w:tc>
+          <w:tcPr>
+            <w:tcW w:type="dxa" w:w="1234"/>
+            <w:vAlign w:val="center"/>
+          </w:tcPr>
+          <w:p>
+            <w:pPr>
+              <w:jc w:val="center"/>
+            </w:pPr>
+            <w:r>
+              <w:rPr>
+                <w:b w:val="0"/>
+              </w:rPr>
+              <w:t>2590</w:t>
+            </w:r>
+          </w:p>
+        </w:tc>
+      </w:tr>
+      <w:tr>
+        <w:trPr>
+          <w:trHeight w:val="300"/>
+        </w:trPr>
+        <w:tc>
+          <w:tcPr>
+            <w:tcW w:type="dxa" w:w="720"/>
+            <w:vAlign w:val="center"/>
+          </w:tcPr>
+          <w:p>
+            <w:pPr>
+              <w:jc w:val="center"/>
+            </w:pPr>
+            <w:r>
+              <w:rPr>
+                <w:b w:val="0"/>
+              </w:rPr>
+              <w:t>11</w:t>
+            </w:r>
+          </w:p>
+        </w:tc>
+        <w:tc>
+          <w:tcPr>
+            <w:tcW w:type="dxa" w:w="1234"/>
+            <w:vAlign w:val="center"/>
+          </w:tcPr>
+          <w:p>
+            <w:pPr>
+              <w:jc w:val="center"/>
+            </w:pPr>
+            <w:r>
+              <w:rPr>
+                <w:b w:val="0"/>
+              </w:rPr>
+              <w:t>Feb, 2025</w:t>
+            </w:r>
+          </w:p>
+        </w:tc>
+        <w:tc>
+          <w:tcPr>
+            <w:tcW w:type="dxa" w:w="1234"/>
+            <w:vAlign w:val="center"/>
+          </w:tcPr>
+          <w:p>
+            <w:pPr>
+              <w:jc w:val="center"/>
+            </w:pPr>
+            <w:r>
+              <w:rPr>
+                <w:b w:val="0"/>
+              </w:rPr>
+              <w:t>2590</w:t>
+            </w:r>
+          </w:p>
+        </w:tc>
+        <w:tc>
+          <w:tcPr>
+            <w:tcW w:type="dxa" w:w="1234"/>
+            <w:vAlign w:val="center"/>
+          </w:tcPr>
+          <w:p>
+            <w:pPr>
+              <w:jc w:val="center"/>
+            </w:pPr>
+            <w:r>
+              <w:rPr>
+                <w:b w:val="0"/>
+              </w:rPr>
+              <w:t>930</w:t>
+            </w:r>
+          </w:p>
+        </w:tc>
+        <w:tc>
+          <w:tcPr>
+            <w:tcW w:type="dxa" w:w="1234"/>
+            <w:vAlign w:val="center"/>
+          </w:tcPr>
+          <w:p>
+            <w:pPr>
+              <w:jc w:val="center"/>
+            </w:pPr>
+            <w:r>
+              <w:rPr>
+                <w:b w:val="0"/>
+              </w:rPr>
+              <w:t>3300</w:t>
+            </w:r>
+          </w:p>
+        </w:tc>
+        <w:tc>
+          <w:tcPr>
+            <w:tcW w:type="dxa" w:w="1234"/>
+            <w:vAlign w:val="center"/>
+          </w:tcPr>
+          <w:p>
+            <w:pPr>
+              <w:jc w:val="center"/>
+            </w:pPr>
+            <w:r>
+              <w:rPr>
+                <w:b w:val="0"/>
+              </w:rPr>
+              <w:t>0</w:t>
+            </w:r>
+          </w:p>
+        </w:tc>
+        <w:tc>
+          <w:tcPr>
+            <w:tcW w:type="dxa" w:w="1234"/>
+            <w:vAlign w:val="center"/>
+          </w:tcPr>
+          <w:p>
+            <w:pPr>
+              <w:jc w:val="center"/>
+            </w:pPr>
+            <w:r>
+              <w:rPr>
+                <w:b w:val="0"/>
+              </w:rPr>
+              <w:t>220</w:t>
+            </w:r>
+          </w:p>
+        </w:tc>
+      </w:tr>
+      <w:tr>
+        <w:trPr>
+          <w:trHeight w:val="300"/>
+        </w:trPr>
+        <w:tc>
+          <w:tcPr>
+            <w:tcW w:type="dxa" w:w="720"/>
+            <w:vAlign w:val="center"/>
+          </w:tcPr>
+          <w:p>
+            <w:pPr>
+              <w:jc w:val="center"/>
+            </w:pPr>
+            <w:r>
+              <w:rPr>
+                <w:b w:val="0"/>
+              </w:rPr>
+              <w:t>12</w:t>
+            </w:r>
+          </w:p>
+        </w:tc>
+        <w:tc>
+          <w:tcPr>
+            <w:tcW w:type="dxa" w:w="1234"/>
+            <w:vAlign w:val="center"/>
+          </w:tcPr>
+          <w:p>
+            <w:pPr>
+              <w:jc w:val="center"/>
+            </w:pPr>
+            <w:r>
+              <w:rPr>
+                <w:b w:val="0"/>
+              </w:rPr>
+              <w:t>Mar, 2025</w:t>
+            </w:r>
+          </w:p>
+        </w:tc>
+        <w:tc>
+          <w:tcPr>
+            <w:tcW w:type="dxa" w:w="1234"/>
+            <w:vAlign w:val="center"/>
+          </w:tcPr>
+          <w:p>
+            <w:pPr>
+              <w:jc w:val="center"/>
+            </w:pPr>
+            <w:r>
+              <w:rPr>
+                <w:b w:val="0"/>
+              </w:rPr>
+              <w:t>220</w:t>
+            </w:r>
+          </w:p>
+        </w:tc>
+        <w:tc>
+          <w:tcPr>
+            <w:tcW w:type="dxa" w:w="1234"/>
+            <w:vAlign w:val="center"/>
+          </w:tcPr>
+          <w:p>
+            <w:pPr>
+              <w:jc w:val="center"/>
+            </w:pPr>
+            <w:r>
+              <w:rPr>
+                <w:b w:val="0"/>
+              </w:rPr>
+              <w:t>770</w:t>
+            </w:r>
+          </w:p>
+        </w:tc>
+        <w:tc>
+          <w:tcPr>
+            <w:tcW w:type="dxa" w:w="1234"/>
+            <w:vAlign w:val="center"/>
+          </w:tcPr>
+          <w:p>
+            <w:pPr>
+              <w:jc w:val="center"/>
+            </w:pPr>
+            <w:r>
+              <w:rPr>
+                <w:b w:val="0"/>
+              </w:rPr>
+              <w:t>200</w:t>
+            </w:r>
+          </w:p>
+        </w:tc>
+        <w:tc>
+          <w:tcPr>
+            <w:tcW w:type="dxa" w:w="1234"/>
+            <w:vAlign w:val="center"/>
+          </w:tcPr>
+          <w:p>
+            <w:pPr>
+              <w:jc w:val="center"/>
+            </w:pPr>
+            <w:r>
+              <w:rPr>
+                <w:b w:val="0"/>
+              </w:rPr>
+              <w:t>0</w:t>
+            </w:r>
+          </w:p>
+        </w:tc>
+        <w:tc>
+          <w:tcPr>
+            <w:tcW w:type="dxa" w:w="1234"/>
+            <w:vAlign w:val="center"/>
+          </w:tcPr>
+          <w:p>
+            <w:pPr>
+              <w:jc w:val="center"/>
+            </w:pPr>
+            <w:r>
+              <w:rPr>
+                <w:b w:val="0"/>
+              </w:rPr>
+              <w:t>790</w:t>
+            </w:r>
+          </w:p>
+        </w:tc>
+      </w:tr>
+      <w:tr>
+        <w:trPr>
+          <w:trHeight w:val="300"/>
+        </w:trPr>
+        <w:tc>
+          <w:tcPr>
+            <w:tcW w:type="dxa" w:w="720"/>
+          </w:tcPr>
+          <w:p/>
+        </w:tc>
+        <w:tc>
+          <w:tcPr>
+            <w:tcW w:type="dxa" w:w="1234"/>
+            <w:vAlign w:val="center"/>
+          </w:tcPr>
+          <w:p>
+            <w:pPr>
+              <w:jc w:val="center"/>
+            </w:pPr>
+            <w:r>
+              <w:rPr>
+                <w:b/>
+              </w:rPr>
+              <w:t>Total</w:t>
+            </w:r>
+          </w:p>
+        </w:tc>
+        <w:tc>
+          <w:tcPr>
+            <w:tcW w:type="dxa" w:w="1234"/>
+          </w:tcPr>
+          <w:p/>
+        </w:tc>
+        <w:tc>
+          <w:tcPr>
+            <w:tcW w:type="dxa" w:w="1234"/>
+            <w:vAlign w:val="center"/>
+          </w:tcPr>
+          <w:p>
+            <w:pPr>
+              <w:jc w:val="center"/>
+            </w:pPr>
+            <w:r>
+              <w:rPr>
+                <w:b/>
+              </w:rPr>
+              <w:t>12190</w:t>
+            </w:r>
+          </w:p>
+        </w:tc>
+        <w:tc>
+          <w:tcPr>
+            <w:tcW w:type="dxa" w:w="1234"/>
+            <w:vAlign w:val="center"/>
+          </w:tcPr>
+          <w:p>
+            <w:pPr>
+              <w:jc w:val="center"/>
+            </w:pPr>
+            <w:r>
+              <w:rPr>
+                <w:b/>
+              </w:rPr>
+              <w:t>5700</w:t>
+            </w:r>
+          </w:p>
+        </w:tc>
+        <w:tc>
+          <w:tcPr>
+            <w:tcW w:type="dxa" w:w="1234"/>
+            <w:vAlign w:val="center"/>
+          </w:tcPr>
+          <w:p>
+            <w:pPr>
+              <w:jc w:val="center"/>
+            </w:pPr>
+            <w:r>
+              <w:rPr>
+                <w:b/>
+              </w:rPr>
+              <w:t>5700</w:t>
+            </w:r>
+          </w:p>
+        </w:tc>
+        <w:tc>
+          <w:tcPr>
+            <w:tcW w:type="dxa" w:w="1234"/>
+          </w:tcPr>
+          <w:p/>
+        </w:tc>
+      </w:tr>
+    </w:tbl>
+    <w:p/>
+    <w:p>
+      <w:pPr>
+        <w:jc w:val="center"/>
+      </w:pPr>
+      <w:r>
+        <w:rPr>
+          <w:b/>
+          <w:sz w:val="24"/>
+        </w:rPr>
+        <w:t>Analysis</w:t>
+      </w:r>
+    </w:p>
+    <w:tbl>
+      <w:tblPr>
+        <w:tblStyle w:val="TableGrid"/>
+        <w:tblW w:type="auto" w:w="0"/>
+        <w:tblLook w:firstColumn="1" w:firstRow="1" w:lastColumn="0" w:lastRow="0" w:noHBand="0" w:noVBand="1" w:val="04A0"/>
+        <w:tblBorders>
+          <w:top w:val="single" w:sz="12" w:color="FFFFFF" w:space="0"/>
+          <w:left w:val="single" w:sz="12" w:color="FFFFFF" w:space="0"/>
+          <w:bottom w:val="single" w:sz="12" w:color="FFFFFF" w:space="0"/>
+          <w:right w:val="single" w:sz="12" w:color="FFFFFF" w:space="0"/>
+          <w:insideH w:val="single" w:sz="12" w:color="FFFFFF" w:space="0"/>
+          <w:insideV w:val="single" w:sz="12" w:color="FFFFFF" w:space="0"/>
+        </w:tblBorders>
+      </w:tblPr>
+      <w:tblGrid>
+        <w:gridCol w:w="2880"/>
+        <w:gridCol w:w="2880"/>
+        <w:gridCol w:w="2880"/>
+      </w:tblGrid>
+      <w:tr>
+        <w:trPr>
+          <w:trHeight w:val="300"/>
+        </w:trPr>
+        <w:tc>
+          <w:tcPr>
+            <w:tcW w:type="dxa" w:w="2880"/>
+            <w:vAlign w:val="center"/>
+          </w:tcPr>
+          <w:p>
+            <w:pPr>
+              <w:jc w:val="center"/>
+            </w:pPr>
+            <w:r>
+              <w:rPr>
+                <w:b/>
+              </w:rPr>
+              <w:t>Description</w:t>
+            </w:r>
+          </w:p>
+        </w:tc>
+        <w:tc>
+          <w:tcPr>
+            <w:tcW w:type="dxa" w:w="2880"/>
+            <w:vAlign w:val="center"/>
+          </w:tcPr>
+          <w:p>
+            <w:pPr>
+              <w:jc w:val="center"/>
+            </w:pPr>
+            <w:r>
+              <w:rPr>
+                <w:b/>
+              </w:rPr>
+              <w:t>₦</w:t>
+            </w:r>
+          </w:p>
+        </w:tc>
+        <w:tc>
+          <w:tcPr>
+            <w:tcW w:type="dxa" w:w="2880"/>
+            <w:vAlign w:val="center"/>
+          </w:tcPr>
+          <w:p>
+            <w:pPr>
+              <w:jc w:val="center"/>
+            </w:pPr>
+            <w:r>
+              <w:rPr>
+                <w:b/>
+              </w:rPr>
+              <w:t>₦</w:t>
+            </w:r>
+          </w:p>
+        </w:tc>
+      </w:tr>
+      <w:tr>
+        <w:trPr>
+          <w:trHeight w:val="300"/>
+        </w:trPr>
+        <w:tc>
+          <w:tcPr>
+            <w:tcW w:type="dxa" w:w="2880"/>
+            <w:vAlign w:val="center"/>
+          </w:tcPr>
+          <w:p>
+            <w:pPr>
+              <w:jc w:val="center"/>
+            </w:pPr>
+            <w:r>
+              <w:rPr>
+                <w:b/>
+              </w:rPr>
+              <w:t>Income</w:t>
+            </w:r>
+          </w:p>
+        </w:tc>
+        <w:tc>
+          <w:tcPr>
+            <w:tcW w:type="dxa" w:w="2880"/>
+          </w:tcPr>
+          <w:p/>
+        </w:tc>
+        <w:tc>
+          <w:tcPr>
+            <w:tcW w:type="dxa" w:w="2880"/>
+            <w:vAlign w:val="center"/>
+          </w:tcPr>
+          <w:p>
+            <w:pPr>
+              <w:jc w:val="center"/>
+            </w:pPr>
+            <w:r>
+              <w:rPr>
+                <w:b w:val="0"/>
+              </w:rPr>
+            </w:r>
+          </w:p>
+        </w:tc>
+      </w:tr>
+      <w:tr>
+        <w:trPr>
+          <w:trHeight w:val="300"/>
+        </w:trPr>
+        <w:tc>
+          <w:tcPr>
+            <w:tcW w:type="dxa" w:w="2880"/>
+            <w:vAlign w:val="center"/>
+          </w:tcPr>
+          <w:p>
+            <w:pPr>
+              <w:jc w:val="center"/>
+            </w:pPr>
+            <w:r>
+              <w:rPr>
+                <w:b w:val="0"/>
+              </w:rPr>
+              <w:t>Balance brought forward</w:t>
+            </w:r>
+          </w:p>
+        </w:tc>
+        <w:tc>
+          <w:tcPr>
+            <w:tcW w:type="dxa" w:w="2880"/>
+          </w:tcPr>
+          <w:p/>
+        </w:tc>
+        <w:tc>
+          <w:tcPr>
+            <w:tcW w:type="dxa" w:w="2880"/>
+            <w:vAlign w:val="center"/>
+          </w:tcPr>
+          <w:p>
+            <w:pPr>
+              <w:jc w:val="center"/>
+            </w:pPr>
+            <w:r>
+              <w:rPr>
+                <w:b w:val="0"/>
+              </w:rPr>
+              <w:t>0</w:t>
+            </w:r>
+          </w:p>
+        </w:tc>
+      </w:tr>
+      <w:tr>
+        <w:trPr>
+          <w:trHeight w:val="300"/>
+        </w:trPr>
+        <w:tc>
+          <w:tcPr>
+            <w:tcW w:type="dxa" w:w="2880"/>
+            <w:vAlign w:val="center"/>
+          </w:tcPr>
+          <w:p>
+            <w:pPr>
+              <w:jc w:val="center"/>
+            </w:pPr>
+            <w:r>
+              <w:rPr>
+                <w:b w:val="0"/>
+              </w:rPr>
+              <w:t>SBC for the period</w:t>
+            </w:r>
+          </w:p>
+        </w:tc>
+        <w:tc>
+          <w:tcPr>
+            <w:tcW w:type="dxa" w:w="2880"/>
+          </w:tcPr>
+          <w:p/>
+        </w:tc>
+        <w:tc>
+          <w:tcPr>
+            <w:tcW w:type="dxa" w:w="2880"/>
+            <w:vAlign w:val="center"/>
+          </w:tcPr>
+          <w:p>
+            <w:pPr>
+              <w:jc w:val="center"/>
+            </w:pPr>
+            <w:r>
+              <w:rPr>
+                <w:b w:val="0"/>
+              </w:rPr>
+              <w:t>12190</w:t>
+            </w:r>
+          </w:p>
+        </w:tc>
+      </w:tr>
+      <w:tr>
+        <w:trPr>
+          <w:trHeight w:val="300"/>
+        </w:trPr>
+        <w:tc>
+          <w:tcPr>
+            <w:tcW w:type="dxa" w:w="2880"/>
+            <w:vAlign w:val="center"/>
+          </w:tcPr>
+          <w:p>
+            <w:pPr>
+              <w:jc w:val="center"/>
+            </w:pPr>
+            <w:r>
+              <w:rPr>
+                <w:b/>
+              </w:rPr>
+              <w:t>Total Income</w:t>
+            </w:r>
+          </w:p>
+        </w:tc>
+        <w:tc>
+          <w:tcPr>
+            <w:tcW w:type="dxa" w:w="2880"/>
+          </w:tcPr>
+          <w:p/>
+        </w:tc>
+        <w:tc>
+          <w:tcPr>
+            <w:tcW w:type="dxa" w:w="2880"/>
+            <w:vAlign w:val="center"/>
+          </w:tcPr>
+          <w:p>
+            <w:pPr>
+              <w:jc w:val="center"/>
+            </w:pPr>
+            <w:r>
+              <w:rPr>
+                <w:b w:val="0"/>
+              </w:rPr>
+              <w:t>12190</w:t>
+            </w:r>
+          </w:p>
+        </w:tc>
+      </w:tr>
+      <w:tr>
+        <w:trPr>
+          <w:trHeight w:val="300"/>
+        </w:trPr>
+        <w:tc>
+          <w:tcPr>
+            <w:tcW w:type="dxa" w:w="2880"/>
+            <w:vAlign w:val="center"/>
+          </w:tcPr>
+          <w:p>
+            <w:pPr>
+              <w:jc w:val="center"/>
+            </w:pPr>
+            <w:r>
+              <w:rPr>
+                <w:b/>
+              </w:rPr>
+              <w:t>Expenditure</w:t>
+            </w:r>
+          </w:p>
+        </w:tc>
+        <w:tc>
+          <w:tcPr>
+            <w:tcW w:type="dxa" w:w="2880"/>
+            <w:vAlign w:val="center"/>
+          </w:tcPr>
+          <w:p>
+            <w:pPr>
+              <w:jc w:val="center"/>
+            </w:pPr>
+            <w:r>
+              <w:rPr>
+                <w:b w:val="0"/>
+              </w:rPr>
+            </w:r>
+          </w:p>
+        </w:tc>
+        <w:tc>
+          <w:tcPr>
+            <w:tcW w:type="dxa" w:w="2880"/>
+          </w:tcPr>
+          <w:p/>
+        </w:tc>
+      </w:tr>
+      <w:tr>
+        <w:trPr>
+          <w:trHeight w:val="300"/>
+        </w:trPr>
+        <w:tc>
+          <w:tcPr>
+            <w:tcW w:type="dxa" w:w="2880"/>
+            <w:vAlign w:val="center"/>
+          </w:tcPr>
+          <w:p>
+            <w:pPr>
+              <w:jc w:val="center"/>
+            </w:pPr>
+            <w:r>
+              <w:rPr>
+                <w:b w:val="0"/>
+              </w:rPr>
+              <w:t>To Praesidium</w:t>
+            </w:r>
+          </w:p>
+        </w:tc>
+        <w:tc>
+          <w:tcPr>
+            <w:tcW w:type="dxa" w:w="2880"/>
+            <w:vAlign w:val="center"/>
+          </w:tcPr>
+          <w:p>
+            <w:pPr>
+              <w:jc w:val="center"/>
+            </w:pPr>
+            <w:r>
+              <w:rPr>
+                <w:b w:val="0"/>
+              </w:rPr>
+              <w:t>5700</w:t>
+            </w:r>
+          </w:p>
+        </w:tc>
+        <w:tc>
+          <w:tcPr>
+            <w:tcW w:type="dxa" w:w="2880"/>
+          </w:tcPr>
+          <w:p/>
+        </w:tc>
+      </w:tr>
+      <w:tr>
+        <w:trPr>
+          <w:trHeight w:val="300"/>
+        </w:trPr>
+        <w:tc>
+          <w:tcPr>
+            <w:tcW w:type="dxa" w:w="2880"/>
+            <w:vAlign w:val="center"/>
+          </w:tcPr>
+          <w:p>
+            <w:pPr>
+              <w:jc w:val="center"/>
+            </w:pPr>
+            <w:r>
+              <w:rPr>
+                <w:b w:val="0"/>
+              </w:rPr>
+              <w:t>To Curia</w:t>
+            </w:r>
+          </w:p>
+        </w:tc>
+        <w:tc>
+          <w:tcPr>
+            <w:tcW w:type="dxa" w:w="2880"/>
+            <w:vAlign w:val="center"/>
+          </w:tcPr>
+          <w:p>
+            <w:pPr>
+              <w:jc w:val="center"/>
+            </w:pPr>
+            <w:r>
+              <w:rPr>
+                <w:b w:val="0"/>
+              </w:rPr>
+              <w:t>5700</w:t>
+            </w:r>
+          </w:p>
+        </w:tc>
+        <w:tc>
+          <w:tcPr>
+            <w:tcW w:type="dxa" w:w="2880"/>
+          </w:tcPr>
+          <w:p/>
+        </w:tc>
+      </w:tr>
+      <w:tr>
+        <w:trPr>
+          <w:trHeight w:val="300"/>
+        </w:trPr>
+        <w:tc>
+          <w:tcPr>
+            <w:tcW w:type="dxa" w:w="2880"/>
+            <w:vAlign w:val="center"/>
+          </w:tcPr>
+          <w:p>
+            <w:pPr>
+              <w:jc w:val="center"/>
+            </w:pPr>
+            <w:r>
+              <w:rPr>
+                <w:b/>
+              </w:rPr>
+              <w:t>Total Expenses</w:t>
+            </w:r>
+          </w:p>
+        </w:tc>
+        <w:tc>
+          <w:tcPr>
+            <w:tcW w:type="dxa" w:w="2880"/>
+          </w:tcPr>
+          <w:p/>
+        </w:tc>
+        <w:tc>
+          <w:tcPr>
+            <w:tcW w:type="dxa" w:w="2880"/>
+            <w:vAlign w:val="center"/>
+          </w:tcPr>
+          <w:p>
+            <w:pPr>
+              <w:jc w:val="center"/>
+            </w:pPr>
+            <w:r>
+              <w:rPr>
+                <w:b w:val="0"/>
+              </w:rPr>
+              <w:t>11400</w:t>
+            </w:r>
+          </w:p>
+        </w:tc>
+      </w:tr>
+      <w:tr>
+        <w:trPr>
+          <w:trHeight w:val="300"/>
+        </w:trPr>
+        <w:tc>
+          <w:tcPr>
+            <w:tcW w:type="dxa" w:w="2880"/>
+            <w:vAlign w:val="center"/>
+          </w:tcPr>
+          <w:p>
+            <w:pPr>
+              <w:jc w:val="center"/>
+            </w:pPr>
+            <w:r>
+              <w:rPr>
+                <w:b/>
+              </w:rPr>
+              <w:t>Surplus Funds to Curia</w:t>
+            </w:r>
+          </w:p>
+        </w:tc>
+        <w:tc>
+          <w:tcPr>
+            <w:tcW w:type="dxa" w:w="2880"/>
+          </w:tcPr>
+          <w:p/>
+        </w:tc>
+        <w:tc>
+          <w:tcPr>
+            <w:tcW w:type="dxa" w:w="2880"/>
+            <w:vAlign w:val="center"/>
+          </w:tcPr>
+          <w:p>
+            <w:pPr>
+              <w:jc w:val="center"/>
+            </w:pPr>
+            <w:r>
+              <w:rPr>
+                <w:b w:val="0"/>
+              </w:rPr>
+              <w:t>790</w:t>
+            </w:r>
+          </w:p>
+        </w:tc>
+      </w:tr>
+    </w:tbl>
+    <w:p>
+      <w:r>
+        <w:br w:type="page"/>
+      </w:r>
+    </w:p>
+    <w:p/>
+    <w:p>
+      <w:pPr>
+        <w:jc w:val="center"/>
+      </w:pPr>
+      <w:r>
+        <w:rPr>
+          <w:b/>
+          <w:sz w:val="24"/>
+        </w:rPr>
+        <w:t>Breakdown of Expenditure</w:t>
+      </w:r>
+    </w:p>
+    <w:tbl>
+      <w:tblPr>
+        <w:tblStyle w:val="TableGrid"/>
+        <w:tblW w:type="auto" w:w="0"/>
+        <w:tblLook w:firstColumn="1" w:firstRow="1" w:lastColumn="0" w:lastRow="0" w:noHBand="0" w:noVBand="1" w:val="04A0"/>
+      </w:tblPr>
+      <w:tblGrid>
+        <w:gridCol w:w="2160"/>
+        <w:gridCol w:w="2160"/>
+        <w:gridCol w:w="2160"/>
+        <w:gridCol w:w="2160"/>
+      </w:tblGrid>
+      <w:tr>
+        <w:trPr>
+          <w:trHeight w:val="300"/>
+        </w:trPr>
+        <w:tc>
+          <w:tcPr>
+            <w:tcW w:type="dxa" w:w="720"/>
+            <w:vAlign w:val="center"/>
+          </w:tcPr>
+          <w:p>
+            <w:pPr>
+              <w:jc w:val="center"/>
+            </w:pPr>
+            <w:r>
+              <w:rPr>
+                <w:b/>
+              </w:rPr>
+              <w:t>S/N</w:t>
+            </w:r>
+          </w:p>
+        </w:tc>
+        <w:tc>
+          <w:tcPr>
+            <w:tcW w:type="dxa" w:w="2160"/>
+            <w:vAlign w:val="center"/>
+          </w:tcPr>
+          <w:p>
+            <w:pPr>
+              <w:jc w:val="center"/>
+            </w:pPr>
+            <w:r>
+              <w:rPr>
+                <w:b/>
+              </w:rPr>
+              <w:t>Month</w:t>
+            </w:r>
+          </w:p>
+        </w:tc>
+        <w:tc>
+          <w:tcPr>
+            <w:tcW w:type="dxa" w:w="3600"/>
+            <w:vAlign w:val="center"/>
+          </w:tcPr>
+          <w:p>
+            <w:pPr>
+              <w:jc w:val="center"/>
+            </w:pPr>
+            <w:r>
+              <w:rPr>
+                <w:b/>
+              </w:rPr>
+              <w:t>Item (₦)</w:t>
+            </w:r>
+          </w:p>
+        </w:tc>
+        <w:tc>
+          <w:tcPr>
+            <w:tcW w:type="dxa" w:w="2160"/>
+            <w:vAlign w:val="center"/>
+          </w:tcPr>
+          <w:p>
+            <w:pPr>
+              <w:jc w:val="center"/>
+            </w:pPr>
+            <w:r>
+              <w:rPr>
+                <w:b/>
+              </w:rPr>
+              <w:t>Amount (₦)</w:t>
+            </w:r>
+          </w:p>
+        </w:tc>
+      </w:tr>
+      <w:tr>
+        <w:trPr>
+          <w:trHeight w:val="300"/>
+        </w:trPr>
+        <w:tc>
+          <w:tcPr>
+            <w:tcW w:type="dxa" w:w="720"/>
+            <w:vAlign w:val="center"/>
+          </w:tcPr>
+          <w:p>
+            <w:pPr>
+              <w:jc w:val="center"/>
+            </w:pPr>
+            <w:r>
+              <w:rPr>
+                <w:b w:val="0"/>
+              </w:rPr>
+              <w:t>1</w:t>
+            </w:r>
+          </w:p>
+        </w:tc>
+        <w:tc>
+          <w:tcPr>
+            <w:tcW w:type="dxa" w:w="2160"/>
+            <w:vAlign w:val="center"/>
+          </w:tcPr>
+          <w:p>
+            <w:pPr>
+              <w:jc w:val="center"/>
+            </w:pPr>
+            <w:r>
+              <w:rPr>
+                <w:b w:val="0"/>
+              </w:rPr>
+              <w:t>Apr, 2024</w:t>
+            </w:r>
+          </w:p>
+        </w:tc>
+        <w:tc>
+          <w:tcPr>
+            <w:tcW w:type="dxa" w:w="3600"/>
+            <w:vAlign w:val="center"/>
+          </w:tcPr>
+          <w:p>
+            <w:pPr>
+              <w:jc w:val="center"/>
+            </w:pPr>
+            <w:r>
+              <w:rPr>
+                <w:b w:val="0"/>
+              </w:rPr>
+              <w:t>Extension: ₦400</w:t>
+            </w:r>
+          </w:p>
+        </w:tc>
+        <w:tc>
+          <w:tcPr>
+            <w:tcW w:type="dxa" w:w="2160"/>
+            <w:vAlign w:val="center"/>
+          </w:tcPr>
+          <w:p>
+            <w:pPr>
+              <w:jc w:val="center"/>
+            </w:pPr>
+            <w:r>
+              <w:rPr>
+                <w:b w:val="0"/>
+              </w:rPr>
+              <w:t>400</w:t>
+            </w:r>
+          </w:p>
+        </w:tc>
+      </w:tr>
+      <w:tr>
+        <w:trPr>
+          <w:trHeight w:val="300"/>
+        </w:trPr>
+        <w:tc>
+          <w:tcPr>
+            <w:tcW w:type="dxa" w:w="720"/>
+            <w:vAlign w:val="center"/>
+          </w:tcPr>
+          <w:p>
+            <w:pPr>
+              <w:jc w:val="center"/>
+            </w:pPr>
+            <w:r>
+              <w:rPr>
+                <w:b w:val="0"/>
+              </w:rPr>
+              <w:t>2</w:t>
+            </w:r>
+          </w:p>
+        </w:tc>
+        <w:tc>
+          <w:tcPr>
+            <w:tcW w:type="dxa" w:w="2160"/>
+            <w:vAlign w:val="center"/>
+          </w:tcPr>
+          <w:p>
+            <w:pPr>
+              <w:jc w:val="center"/>
+            </w:pPr>
+            <w:r>
+              <w:rPr>
+                <w:b w:val="0"/>
+              </w:rPr>
+              <w:t>May, 2024</w:t>
+            </w:r>
+          </w:p>
+        </w:tc>
+        <w:tc>
+          <w:tcPr>
+            <w:tcW w:type="dxa" w:w="3600"/>
+            <w:vAlign w:val="center"/>
+          </w:tcPr>
+          <w:p>
+            <w:pPr>
+              <w:jc w:val="center"/>
+            </w:pPr>
+            <w:r>
+              <w:rPr>
+                <w:b w:val="0"/>
+              </w:rPr>
+              <w:t>Extension: ₦200, Booking of Edel Quinn Mass: ₦500</w:t>
+            </w:r>
+          </w:p>
+        </w:tc>
+        <w:tc>
+          <w:tcPr>
+            <w:tcW w:type="dxa" w:w="2160"/>
+            <w:vAlign w:val="center"/>
+          </w:tcPr>
+          <w:p>
+            <w:pPr>
+              <w:jc w:val="center"/>
+            </w:pPr>
+            <w:r>
+              <w:rPr>
+                <w:b w:val="0"/>
+              </w:rPr>
+              <w:t>700</w:t>
+            </w:r>
+          </w:p>
+        </w:tc>
+      </w:tr>
+      <w:tr>
+        <w:trPr>
+          <w:trHeight w:val="300"/>
+        </w:trPr>
+        <w:tc>
+          <w:tcPr>
+            <w:tcW w:type="dxa" w:w="720"/>
+            <w:vAlign w:val="center"/>
+          </w:tcPr>
+          <w:p>
+            <w:pPr>
+              <w:jc w:val="center"/>
+            </w:pPr>
+            <w:r>
+              <w:rPr>
+                <w:b w:val="0"/>
+              </w:rPr>
+              <w:t>3</w:t>
+            </w:r>
+          </w:p>
+        </w:tc>
+        <w:tc>
+          <w:tcPr>
+            <w:tcW w:type="dxa" w:w="2160"/>
+            <w:vAlign w:val="center"/>
+          </w:tcPr>
+          <w:p>
+            <w:pPr>
+              <w:jc w:val="center"/>
+            </w:pPr>
+            <w:r>
+              <w:rPr>
+                <w:b w:val="0"/>
+              </w:rPr>
+              <w:t>Jun, 2024</w:t>
+            </w:r>
+          </w:p>
+        </w:tc>
+        <w:tc>
+          <w:tcPr>
+            <w:tcW w:type="dxa" w:w="3600"/>
+            <w:vAlign w:val="center"/>
+          </w:tcPr>
+          <w:p>
+            <w:pPr>
+              <w:jc w:val="center"/>
+            </w:pPr>
+            <w:r>
+              <w:rPr>
+                <w:b w:val="0"/>
+              </w:rPr>
+              <w:t>Remittance: ₦500, Extension: ₦450</w:t>
+            </w:r>
+          </w:p>
+        </w:tc>
+        <w:tc>
+          <w:tcPr>
+            <w:tcW w:type="dxa" w:w="2160"/>
+            <w:vAlign w:val="center"/>
+          </w:tcPr>
+          <w:p>
+            <w:pPr>
+              <w:jc w:val="center"/>
+            </w:pPr>
+            <w:r>
+              <w:rPr>
+                <w:b w:val="0"/>
+              </w:rPr>
+              <w:t>950</w:t>
+            </w:r>
+          </w:p>
+        </w:tc>
+      </w:tr>
+      <w:tr>
+        <w:trPr>
+          <w:trHeight w:val="300"/>
+        </w:trPr>
+        <w:tc>
+          <w:tcPr>
+            <w:tcW w:type="dxa" w:w="720"/>
+            <w:vAlign w:val="center"/>
+          </w:tcPr>
+          <w:p>
+            <w:pPr>
+              <w:jc w:val="center"/>
+            </w:pPr>
+            <w:r>
+              <w:rPr>
+                <w:b w:val="0"/>
+              </w:rPr>
+              <w:t>4</w:t>
+            </w:r>
+          </w:p>
+        </w:tc>
+        <w:tc>
+          <w:tcPr>
+            <w:tcW w:type="dxa" w:w="2160"/>
+            <w:vAlign w:val="center"/>
+          </w:tcPr>
+          <w:p>
+            <w:pPr>
+              <w:jc w:val="center"/>
+            </w:pPr>
+            <w:r>
+              <w:rPr>
+                <w:b w:val="0"/>
+              </w:rPr>
+              <w:t>Jul, 2024</w:t>
+            </w:r>
+          </w:p>
+        </w:tc>
+        <w:tc>
+          <w:tcPr>
+            <w:tcW w:type="dxa" w:w="3600"/>
+            <w:vAlign w:val="center"/>
+          </w:tcPr>
+          <w:p>
+            <w:pPr>
+              <w:jc w:val="center"/>
+            </w:pPr>
+            <w:r>
+              <w:rPr>
+                <w:b w:val="0"/>
+              </w:rPr>
+              <w:t>Remittance: ₦500, Extension: ₦400</w:t>
+            </w:r>
+          </w:p>
+        </w:tc>
+        <w:tc>
+          <w:tcPr>
+            <w:tcW w:type="dxa" w:w="2160"/>
+            <w:vAlign w:val="center"/>
+          </w:tcPr>
+          <w:p>
+            <w:pPr>
+              <w:jc w:val="center"/>
+            </w:pPr>
+            <w:r>
+              <w:rPr>
+                <w:b w:val="0"/>
+              </w:rPr>
+              <w:t>900</w:t>
+            </w:r>
+          </w:p>
+        </w:tc>
+      </w:tr>
+      <w:tr>
+        <w:trPr>
+          <w:trHeight w:val="300"/>
+        </w:trPr>
+        <w:tc>
+          <w:tcPr>
+            <w:tcW w:type="dxa" w:w="720"/>
+            <w:vAlign w:val="center"/>
+          </w:tcPr>
+          <w:p>
+            <w:pPr>
+              <w:jc w:val="center"/>
+            </w:pPr>
+            <w:r>
+              <w:rPr>
+                <w:b w:val="0"/>
+              </w:rPr>
+              <w:t>5</w:t>
+            </w:r>
+          </w:p>
+        </w:tc>
+        <w:tc>
+          <w:tcPr>
+            <w:tcW w:type="dxa" w:w="2160"/>
+            <w:vAlign w:val="center"/>
+          </w:tcPr>
+          <w:p>
+            <w:pPr>
+              <w:jc w:val="center"/>
+            </w:pPr>
+            <w:r>
+              <w:rPr>
+                <w:b w:val="0"/>
+              </w:rPr>
+              <w:t>Aug, 2024</w:t>
+            </w:r>
+          </w:p>
+        </w:tc>
+        <w:tc>
+          <w:tcPr>
+            <w:tcW w:type="dxa" w:w="3600"/>
+            <w:vAlign w:val="center"/>
+          </w:tcPr>
+          <w:p>
+            <w:pPr>
+              <w:jc w:val="center"/>
+            </w:pPr>
+            <w:r>
+              <w:rPr>
+                <w:b w:val="0"/>
+              </w:rPr>
+              <w:t>Extension: ₦500</w:t>
+            </w:r>
+          </w:p>
+        </w:tc>
+        <w:tc>
+          <w:tcPr>
+            <w:tcW w:type="dxa" w:w="2160"/>
+            <w:vAlign w:val="center"/>
+          </w:tcPr>
+          <w:p>
+            <w:pPr>
+              <w:jc w:val="center"/>
+            </w:pPr>
+            <w:r>
+              <w:rPr>
+                <w:b w:val="0"/>
+              </w:rPr>
+              <w:t>500</w:t>
+            </w:r>
+          </w:p>
+        </w:tc>
+      </w:tr>
+      <w:tr>
+        <w:trPr>
+          <w:trHeight w:val="300"/>
+        </w:trPr>
+        <w:tc>
+          <w:tcPr>
+            <w:tcW w:type="dxa" w:w="720"/>
+            <w:vAlign w:val="center"/>
+          </w:tcPr>
+          <w:p>
+            <w:pPr>
+              <w:jc w:val="center"/>
+            </w:pPr>
+            <w:r>
+              <w:rPr>
+                <w:b w:val="0"/>
+              </w:rPr>
+              <w:t>6</w:t>
+            </w:r>
+          </w:p>
+        </w:tc>
+        <w:tc>
+          <w:tcPr>
+            <w:tcW w:type="dxa" w:w="2160"/>
+            <w:vAlign w:val="center"/>
+          </w:tcPr>
+          <w:p>
+            <w:pPr>
+              <w:jc w:val="center"/>
+            </w:pPr>
+            <w:r>
+              <w:rPr>
+                <w:b w:val="0"/>
+              </w:rPr>
+              <w:t>Sep, 2024</w:t>
+            </w:r>
+          </w:p>
+        </w:tc>
+        <w:tc>
+          <w:tcPr>
+            <w:tcW w:type="dxa" w:w="3600"/>
+            <w:vAlign w:val="center"/>
+          </w:tcPr>
+          <w:p>
+            <w:pPr>
+              <w:jc w:val="center"/>
+            </w:pPr>
+            <w:r>
+              <w:rPr>
+                <w:b w:val="0"/>
+              </w:rPr>
+              <w:t>Altar: ₦100, Extension: ₦550, Booking of Mary's birthday Mass: ₦500, Mary's birthday transportation of juniors: ₦700</w:t>
+            </w:r>
+          </w:p>
+        </w:tc>
+        <w:tc>
+          <w:tcPr>
+            <w:tcW w:type="dxa" w:w="2160"/>
+            <w:vAlign w:val="center"/>
+          </w:tcPr>
+          <w:p>
+            <w:pPr>
+              <w:jc w:val="center"/>
+            </w:pPr>
+            <w:r>
+              <w:rPr>
+                <w:b w:val="0"/>
+              </w:rPr>
+              <w:t>1850</w:t>
+            </w:r>
+          </w:p>
+        </w:tc>
+      </w:tr>
+      <w:tr>
+        <w:trPr>
+          <w:trHeight w:val="300"/>
+        </w:trPr>
+        <w:tc>
+          <w:tcPr>
+            <w:tcW w:type="dxa" w:w="720"/>
+            <w:vAlign w:val="center"/>
+          </w:tcPr>
+          <w:p>
+            <w:pPr>
+              <w:jc w:val="center"/>
+            </w:pPr>
+            <w:r>
+              <w:rPr>
+                <w:b w:val="0"/>
+              </w:rPr>
+              <w:t>7</w:t>
+            </w:r>
+          </w:p>
+        </w:tc>
+        <w:tc>
+          <w:tcPr>
+            <w:tcW w:type="dxa" w:w="2160"/>
+            <w:vAlign w:val="center"/>
+          </w:tcPr>
+          <w:p>
+            <w:pPr>
+              <w:jc w:val="center"/>
+            </w:pPr>
+            <w:r>
+              <w:rPr>
+                <w:b w:val="0"/>
+              </w:rPr>
+              <w:t>Oct, 2024</w:t>
+            </w:r>
+          </w:p>
+        </w:tc>
+        <w:tc>
+          <w:tcPr>
+            <w:tcW w:type="dxa" w:w="3600"/>
+            <w:vAlign w:val="center"/>
+          </w:tcPr>
+          <w:p>
+            <w:pPr>
+              <w:jc w:val="center"/>
+            </w:pPr>
+            <w:r>
+              <w:rPr>
+                <w:b w:val="0"/>
+              </w:rPr>
+            </w:r>
+          </w:p>
+        </w:tc>
+        <w:tc>
+          <w:tcPr>
+            <w:tcW w:type="dxa" w:w="2160"/>
+            <w:vAlign w:val="center"/>
+          </w:tcPr>
+          <w:p>
+            <w:pPr>
+              <w:jc w:val="center"/>
+            </w:pPr>
+            <w:r>
+              <w:rPr>
+                <w:b w:val="0"/>
+              </w:rPr>
+              <w:t>0</w:t>
+            </w:r>
+          </w:p>
+        </w:tc>
+      </w:tr>
+      <w:tr>
+        <w:trPr>
+          <w:trHeight w:val="300"/>
+        </w:trPr>
+        <w:tc>
+          <w:tcPr>
+            <w:tcW w:type="dxa" w:w="720"/>
+            <w:vAlign w:val="center"/>
+          </w:tcPr>
+          <w:p>
+            <w:pPr>
+              <w:jc w:val="center"/>
+            </w:pPr>
+            <w:r>
+              <w:rPr>
+                <w:b w:val="0"/>
+              </w:rPr>
+              <w:t>8</w:t>
+            </w:r>
+          </w:p>
+        </w:tc>
+        <w:tc>
+          <w:tcPr>
+            <w:tcW w:type="dxa" w:w="2160"/>
+            <w:vAlign w:val="center"/>
+          </w:tcPr>
+          <w:p>
+            <w:pPr>
+              <w:jc w:val="center"/>
+            </w:pPr>
+            <w:r>
+              <w:rPr>
+                <w:b w:val="0"/>
+              </w:rPr>
+              <w:t>Nov, 2024</w:t>
+            </w:r>
+          </w:p>
+        </w:tc>
+        <w:tc>
+          <w:tcPr>
+            <w:tcW w:type="dxa" w:w="3600"/>
+            <w:vAlign w:val="center"/>
+          </w:tcPr>
+          <w:p>
+            <w:pPr>
+              <w:jc w:val="center"/>
+            </w:pPr>
+            <w:r>
+              <w:rPr>
+                <w:b w:val="0"/>
+              </w:rPr>
+              <w:t>Remittance: ₦1200, Booking of departed legionaries Mass: ₦500, Booking of Frank Duff's Mass: ₦500</w:t>
+            </w:r>
+          </w:p>
+        </w:tc>
+        <w:tc>
+          <w:tcPr>
+            <w:tcW w:type="dxa" w:w="2160"/>
+            <w:vAlign w:val="center"/>
+          </w:tcPr>
+          <w:p>
+            <w:pPr>
+              <w:jc w:val="center"/>
+            </w:pPr>
+            <w:r>
+              <w:rPr>
+                <w:b w:val="0"/>
+              </w:rPr>
+              <w:t>2200</w:t>
+            </w:r>
+          </w:p>
+        </w:tc>
+      </w:tr>
+      <w:tr>
+        <w:trPr>
+          <w:trHeight w:val="300"/>
+        </w:trPr>
+        <w:tc>
+          <w:tcPr>
+            <w:tcW w:type="dxa" w:w="720"/>
+            <w:vAlign w:val="center"/>
+          </w:tcPr>
+          <w:p>
+            <w:pPr>
+              <w:jc w:val="center"/>
+            </w:pPr>
+            <w:r>
+              <w:rPr>
+                <w:b w:val="0"/>
+              </w:rPr>
+              <w:t>9</w:t>
+            </w:r>
+          </w:p>
+        </w:tc>
+        <w:tc>
+          <w:tcPr>
+            <w:tcW w:type="dxa" w:w="2160"/>
+            <w:vAlign w:val="center"/>
+          </w:tcPr>
+          <w:p>
+            <w:pPr>
+              <w:jc w:val="center"/>
+            </w:pPr>
+            <w:r>
+              <w:rPr>
+                <w:b w:val="0"/>
+              </w:rPr>
+              <w:t>Dec, 2024</w:t>
+            </w:r>
+          </w:p>
+        </w:tc>
+        <w:tc>
+          <w:tcPr>
+            <w:tcW w:type="dxa" w:w="3600"/>
+            <w:vAlign w:val="center"/>
+          </w:tcPr>
+          <w:p>
+            <w:pPr>
+              <w:jc w:val="center"/>
+            </w:pPr>
+            <w:r>
+              <w:rPr>
+                <w:b w:val="0"/>
+              </w:rPr>
+            </w:r>
+          </w:p>
+        </w:tc>
+        <w:tc>
+          <w:tcPr>
+            <w:tcW w:type="dxa" w:w="2160"/>
+            <w:vAlign w:val="center"/>
+          </w:tcPr>
+          <w:p>
+            <w:pPr>
+              <w:jc w:val="center"/>
+            </w:pPr>
+            <w:r>
+              <w:rPr>
+                <w:b w:val="0"/>
+              </w:rPr>
+              <w:t>0</w:t>
+            </w:r>
+          </w:p>
+        </w:tc>
+      </w:tr>
+      <w:tr>
+        <w:trPr>
+          <w:trHeight w:val="300"/>
+        </w:trPr>
+        <w:tc>
+          <w:tcPr>
+            <w:tcW w:type="dxa" w:w="720"/>
+            <w:vAlign w:val="center"/>
+          </w:tcPr>
+          <w:p>
+            <w:pPr>
+              <w:jc w:val="center"/>
+            </w:pPr>
+            <w:r>
+              <w:rPr>
+                <w:b w:val="0"/>
+              </w:rPr>
+              <w:t>10</w:t>
+            </w:r>
+          </w:p>
+        </w:tc>
+        <w:tc>
+          <w:tcPr>
+            <w:tcW w:type="dxa" w:w="2160"/>
+            <w:vAlign w:val="center"/>
+          </w:tcPr>
+          <w:p>
+            <w:pPr>
+              <w:jc w:val="center"/>
+            </w:pPr>
+            <w:r>
+              <w:rPr>
+                <w:b w:val="0"/>
+              </w:rPr>
+              <w:t>Jan, 2025</w:t>
+            </w:r>
+          </w:p>
+        </w:tc>
+        <w:tc>
+          <w:tcPr>
+            <w:tcW w:type="dxa" w:w="3600"/>
+            <w:vAlign w:val="center"/>
+          </w:tcPr>
+          <w:p>
+            <w:pPr>
+              <w:jc w:val="center"/>
+            </w:pPr>
+            <w:r>
+              <w:rPr>
+                <w:b w:val="0"/>
+              </w:rPr>
+              <w:t>Extension: ₦400</w:t>
+            </w:r>
+          </w:p>
+        </w:tc>
+        <w:tc>
+          <w:tcPr>
+            <w:tcW w:type="dxa" w:w="2160"/>
+            <w:vAlign w:val="center"/>
+          </w:tcPr>
+          <w:p>
+            <w:pPr>
+              <w:jc w:val="center"/>
+            </w:pPr>
+            <w:r>
+              <w:rPr>
+                <w:b w:val="0"/>
+              </w:rPr>
+              <w:t>400</w:t>
+            </w:r>
+          </w:p>
+        </w:tc>
+      </w:tr>
+      <w:tr>
+        <w:trPr>
+          <w:trHeight w:val="300"/>
+        </w:trPr>
+        <w:tc>
+          <w:tcPr>
+            <w:tcW w:type="dxa" w:w="720"/>
+            <w:vAlign w:val="center"/>
+          </w:tcPr>
+          <w:p>
+            <w:pPr>
+              <w:jc w:val="center"/>
+            </w:pPr>
+            <w:r>
+              <w:rPr>
+                <w:b w:val="0"/>
+              </w:rPr>
+              <w:t>11</w:t>
+            </w:r>
+          </w:p>
+        </w:tc>
+        <w:tc>
+          <w:tcPr>
+            <w:tcW w:type="dxa" w:w="2160"/>
+            <w:vAlign w:val="center"/>
+          </w:tcPr>
+          <w:p>
+            <w:pPr>
+              <w:jc w:val="center"/>
+            </w:pPr>
+            <w:r>
+              <w:rPr>
+                <w:b w:val="0"/>
+              </w:rPr>
+              <w:t>Feb, 2025</w:t>
+            </w:r>
+          </w:p>
+        </w:tc>
+        <w:tc>
+          <w:tcPr>
+            <w:tcW w:type="dxa" w:w="3600"/>
+            <w:vAlign w:val="center"/>
+          </w:tcPr>
+          <w:p>
+            <w:pPr>
+              <w:jc w:val="center"/>
+            </w:pPr>
+            <w:r>
+              <w:rPr>
+                <w:b w:val="0"/>
+              </w:rPr>
+              <w:t>Remittance: ₦3300</w:t>
+            </w:r>
+          </w:p>
+        </w:tc>
+        <w:tc>
+          <w:tcPr>
+            <w:tcW w:type="dxa" w:w="2160"/>
+            <w:vAlign w:val="center"/>
+          </w:tcPr>
+          <w:p>
+            <w:pPr>
+              <w:jc w:val="center"/>
+            </w:pPr>
+            <w:r>
+              <w:rPr>
+                <w:b w:val="0"/>
+              </w:rPr>
+              <w:t>3300</w:t>
+            </w:r>
+          </w:p>
+        </w:tc>
+      </w:tr>
+      <w:tr>
+        <w:trPr>
+          <w:trHeight w:val="300"/>
+        </w:trPr>
+        <w:tc>
+          <w:tcPr>
+            <w:tcW w:type="dxa" w:w="720"/>
+            <w:vAlign w:val="center"/>
+          </w:tcPr>
+          <w:p>
+            <w:pPr>
+              <w:jc w:val="center"/>
+            </w:pPr>
+            <w:r>
+              <w:rPr>
+                <w:b w:val="0"/>
+              </w:rPr>
+              <w:t>12</w:t>
+            </w:r>
+          </w:p>
+        </w:tc>
+        <w:tc>
+          <w:tcPr>
+            <w:tcW w:type="dxa" w:w="2160"/>
+            <w:vAlign w:val="center"/>
+          </w:tcPr>
+          <w:p>
+            <w:pPr>
+              <w:jc w:val="center"/>
+            </w:pPr>
+            <w:r>
+              <w:rPr>
+                <w:b w:val="0"/>
+              </w:rPr>
+              <w:t>Mar, 2025</w:t>
+            </w:r>
+          </w:p>
+        </w:tc>
+        <w:tc>
+          <w:tcPr>
+            <w:tcW w:type="dxa" w:w="3600"/>
+            <w:vAlign w:val="center"/>
+          </w:tcPr>
+          <w:p>
+            <w:pPr>
+              <w:jc w:val="center"/>
+            </w:pPr>
+            <w:r>
+              <w:rPr>
+                <w:b w:val="0"/>
+              </w:rPr>
+              <w:t>Remittance: ₦200</w:t>
+            </w:r>
+          </w:p>
+        </w:tc>
+        <w:tc>
+          <w:tcPr>
+            <w:tcW w:type="dxa" w:w="2160"/>
+            <w:vAlign w:val="center"/>
+          </w:tcPr>
+          <w:p>
+            <w:pPr>
+              <w:jc w:val="center"/>
+            </w:pPr>
+            <w:r>
+              <w:rPr>
+                <w:b w:val="0"/>
+              </w:rPr>
+              <w:t>200</w:t>
+            </w:r>
+          </w:p>
+        </w:tc>
+      </w:tr>
+      <w:tr>
+        <w:trPr>
+          <w:trHeight w:val="400"/>
+        </w:trPr>
+        <w:tc>
+          <w:tcPr>
+            <w:tcW w:type="dxa" w:w="720"/>
+          </w:tcPr>
+          <w:p/>
+        </w:tc>
+        <w:tc>
+          <w:tcPr>
+            <w:tcW w:type="dxa" w:w="2160"/>
+            <w:vAlign w:val="center"/>
+          </w:tcPr>
+          <w:p>
+            <w:pPr>
+              <w:jc w:val="center"/>
+            </w:pPr>
+            <w:r>
+              <w:rPr>
+                <w:b/>
+              </w:rPr>
+              <w:t>Total</w:t>
+            </w:r>
+          </w:p>
+        </w:tc>
+        <w:tc>
+          <w:tcPr>
+            <w:tcW w:type="dxa" w:w="3600"/>
+          </w:tcPr>
+          <w:p/>
+        </w:tc>
+        <w:tc>
+          <w:tcPr>
+            <w:tcW w:type="dxa" w:w="2160"/>
+            <w:vAlign w:val="center"/>
+          </w:tcPr>
+          <w:p>
+            <w:pPr>
+              <w:jc w:val="center"/>
+            </w:pPr>
+            <w:r>
+              <w:rPr>
+                <w:b/>
+              </w:rPr>
+              <w:t>11400</w:t>
+            </w:r>
+          </w:p>
+        </w:tc>
+      </w:tr>
+    </w:tbl>
+    <w:p/>
+    <w:p>
+      <w:r>
+        <w:rPr>
+          <w:b/>
+        </w:rPr>
+        <w:t>Observations:</w:t>
+        <w:br/>
+        <w:br/>
+        <w:br/>
+      </w:r>
+    </w:p>
+    <w:p>
+      <w:r>
+        <w:rPr>
+          <w:b/>
+        </w:rPr>
+        <w:t>Recommendations:</w:t>
+        <w:br/>
+        <w:br/>
+        <w:br/>
+      </w:r>
+    </w:p>
+    <w:p>
+      <w:r>
+        <w:rPr>
+          <w:b/>
+        </w:rPr>
+        <w:t>Conclusion:</w:t>
+        <w:br/>
+        <w:br/>
+        <w:br/>
+      </w:r>
+    </w:p>
+    <w:p/>
+    <w:p>
+      <w:r>
+        <w:t>.................................................................</w:t>
+        <w:tab/>
+        <w:tab/>
+        <w:tab/>
+        <w:t>.................................................................</w:t>
+      </w:r>
+    </w:p>
+    <w:p>
+      <w:r>
+        <w:rPr>
+          <w:b/>
+        </w:rPr>
+        <w:t>Bro. James Kim Yop</w:t>
+        <w:tab/>
+        <w:tab/>
+        <w:tab/>
+        <w:tab/>
+        <w:tab/>
+        <w:t>Sis. Amelia Rose</w:t>
+      </w:r>
+    </w:p>
+    <w:p>
+      <w:r>
+        <w:rPr>
+          <w:b/>
+        </w:rPr>
+        <w:tab/>
+        <w:t>Auditor 1</w:t>
+        <w:tab/>
+        <w:tab/>
+        <w:tab/>
+        <w:tab/>
+        <w:tab/>
+        <w:t>Auditor 2</w:t>
+      </w:r>
+    </w:p>
     <w:sectPr>
-      <w:footerReference w:type="default" r:id="rId9"/>
+      <w:headerReference w:type="default" r:id="rId9"/>
+      <w:footerReference w:type="default" r:id="rId10"/>
       <w:pgSz w:w="12240" w:h="15840"/>
       <w:pgMar w:top="720" w:right="1800" w:bottom="720" w:left="1800" w:header="720" w:footer="720" w:gutter="0"/>
       <w:cols w:space="720"/>
@@ -5477,6 +8840,50 @@
     </w:r>
   </w:p>
 </w:ftr>
+</file>
+
+<file path=word/header1.xml><?xml version="1.0" encoding="utf-8"?>
+<w:hdr xmlns:m="http://schemas.openxmlformats.org/officeDocument/2006/math" xmlns:mc="http://schemas.openxmlformats.org/markup-compatibility/2006" xmlns:mo="http://schemas.microsoft.com/office/mac/office/2008/main" xmlns:mv="urn:schemas-microsoft-com:mac:vml" xmlns:o="urn:schemas-microsoft-com:office:office" xmlns:r="http://schemas.openxmlformats.org/officeDocument/2006/relationships" xmlns:v="urn:schemas-microsoft-com:vml" xmlns:w10="urn:schemas-microsoft-com:office:word" xmlns:w14="http://schemas.microsoft.com/office/word/2010/wordml" xmlns:w="http://schemas.openxmlformats.org/wordprocessingml/2006/main" xmlns:wne="http://schemas.microsoft.com/office/word/2006/wordml" xmlns:wp14="http://schemas.microsoft.com/office/word/2010/wordprocessingDrawing" xmlns:wp="http://schemas.openxmlformats.org/drawingml/2006/wordprocessingDrawing" xmlns:wpc="http://schemas.microsoft.com/office/word/2010/wordprocessingCanvas" xmlns:wpg="http://schemas.microsoft.com/office/word/2010/wordprocessingGroup" xmlns:wpi="http://schemas.microsoft.com/office/word/2010/wordprocessingInk" xmlns:wps="http://schemas.microsoft.com/office/word/2010/wordprocessingShape" mc:Ignorable="w14 wp14">
+  <w:p>
+    <w:pPr>
+      <w:pStyle w:val="Header"/>
+    </w:pPr>
+    <w:r>
+      <w:drawing>
+        <wp:inline xmlns:a="http://schemas.openxmlformats.org/drawingml/2006/main" xmlns:pic="http://schemas.openxmlformats.org/drawingml/2006/picture">
+          <wp:extent cx="5486400" cy="6476269"/>
+          <wp:docPr id="1" name="Picture 1"/>
+          <wp:cNvGraphicFramePr>
+            <a:graphicFrameLocks noChangeAspect="1"/>
+          </wp:cNvGraphicFramePr>
+          <a:graphic>
+            <a:graphicData uri="http://schemas.openxmlformats.org/drawingml/2006/picture">
+              <pic:pic>
+                <pic:nvPicPr>
+                  <pic:cNvPr id="0" name="ordo_legionis_combination.png"/>
+                  <pic:cNvPicPr/>
+                </pic:nvPicPr>
+                <pic:blipFill>
+                  <a:blip r:embed="rId1"/>
+                  <a:stretch>
+                    <a:fillRect/>
+                  </a:stretch>
+                </pic:blipFill>
+                <pic:spPr>
+                  <a:xfrm>
+                    <a:off x="0" y="0"/>
+                    <a:ext cx="5486400" cy="6476269"/>
+                  </a:xfrm>
+                  <a:prstGeom prst="rect"/>
+                </pic:spPr>
+              </pic:pic>
+            </a:graphicData>
+          </a:graphic>
+        </wp:inline>
+      </w:drawing>
+    </w:r>
+  </w:p>
+</w:hdr>
 </file>
 
 <file path=word/numbering.xml><?xml version="1.0" encoding="utf-8"?>

</xml_diff>